<commit_message>
Lab6 and Lab7 Updates
</commit_message>
<xml_diff>
--- a/Labs/Lab06/Lab6.docx
+++ b/Labs/Lab06/Lab6.docx
@@ -1,6 +1,6 @@
 
 <file path=word/document.xml><?xml version="1.0" encoding="utf-8"?>
-<w:document xmlns:wpc="http://schemas.microsoft.com/office/word/2010/wordprocessingCanvas" xmlns:cx="http://schemas.microsoft.com/office/drawing/2014/chartex" xmlns:cx1="http://schemas.microsoft.com/office/drawing/2015/9/8/chartex" xmlns:mc="http://schemas.openxmlformats.org/markup-compatibility/2006" xmlns:o="urn:schemas-microsoft-com:office:office" xmlns:r="http://schemas.openxmlformats.org/officeDocument/2006/relationships" xmlns:m="http://schemas.openxmlformats.org/officeDocument/2006/math" xmlns:v="urn:schemas-microsoft-com:vml" xmlns:wp14="http://schemas.microsoft.com/office/word/2010/wordprocessingDrawing" xmlns:wp="http://schemas.openxmlformats.org/drawingml/2006/wordprocessingDrawing" xmlns:w10="urn:schemas-microsoft-com:office:word" xmlns:w="http://schemas.openxmlformats.org/wordprocessingml/2006/main" xmlns:w14="http://schemas.microsoft.com/office/word/2010/wordml" xmlns:w15="http://schemas.microsoft.com/office/word/2012/wordml" xmlns:w16se="http://schemas.microsoft.com/office/word/2015/wordml/symex" xmlns:wpg="http://schemas.microsoft.com/office/word/2010/wordprocessingGroup" xmlns:wpi="http://schemas.microsoft.com/office/word/2010/wordprocessingInk" xmlns:wne="http://schemas.microsoft.com/office/word/2006/wordml" xmlns:wps="http://schemas.microsoft.com/office/word/2010/wordprocessingShape" mc:Ignorable="w14 w15 w16se wp14">
+<w:document xmlns:wpc="http://schemas.microsoft.com/office/word/2010/wordprocessingCanvas" xmlns:cx="http://schemas.microsoft.com/office/drawing/2014/chartex" xmlns:cx1="http://schemas.microsoft.com/office/drawing/2015/9/8/chartex" xmlns:cx2="http://schemas.microsoft.com/office/drawing/2015/10/21/chartex" xmlns:cx3="http://schemas.microsoft.com/office/drawing/2016/5/9/chartex" xmlns:cx4="http://schemas.microsoft.com/office/drawing/2016/5/10/chartex" xmlns:cx5="http://schemas.microsoft.com/office/drawing/2016/5/11/chartex" xmlns:cx6="http://schemas.microsoft.com/office/drawing/2016/5/12/chartex" xmlns:cx7="http://schemas.microsoft.com/office/drawing/2016/5/13/chartex" xmlns:cx8="http://schemas.microsoft.com/office/drawing/2016/5/14/chartex" xmlns:mc="http://schemas.openxmlformats.org/markup-compatibility/2006" xmlns:aink="http://schemas.microsoft.com/office/drawing/2016/ink" xmlns:am3d="http://schemas.microsoft.com/office/drawing/2017/model3d" xmlns:o="urn:schemas-microsoft-com:office:office" xmlns:r="http://schemas.openxmlformats.org/officeDocument/2006/relationships" xmlns:m="http://schemas.openxmlformats.org/officeDocument/2006/math" xmlns:v="urn:schemas-microsoft-com:vml" xmlns:wp14="http://schemas.microsoft.com/office/word/2010/wordprocessingDrawing" xmlns:wp="http://schemas.openxmlformats.org/drawingml/2006/wordprocessingDrawing" xmlns:w10="urn:schemas-microsoft-com:office:word" xmlns:w="http://schemas.openxmlformats.org/wordprocessingml/2006/main" xmlns:w14="http://schemas.microsoft.com/office/word/2010/wordml" xmlns:w15="http://schemas.microsoft.com/office/word/2012/wordml" xmlns:w16cid="http://schemas.microsoft.com/office/word/2016/wordml/cid" xmlns:w16se="http://schemas.microsoft.com/office/word/2015/wordml/symex" xmlns:wpg="http://schemas.microsoft.com/office/word/2010/wordprocessingGroup" xmlns:wpi="http://schemas.microsoft.com/office/word/2010/wordprocessingInk" xmlns:wne="http://schemas.microsoft.com/office/word/2006/wordml" xmlns:wps="http://schemas.microsoft.com/office/word/2010/wordprocessingShape" mc:Ignorable="w14 w15 w16se w16cid wp14">
   <w:body>
     <w:p>
       <w:pPr>
@@ -8,12 +8,16 @@
         <w:rPr>
           <w:rFonts w:ascii="Times New Roman" w:hAnsi="Times New Roman" w:cs="Times New Roman"/>
           <w:b/>
+          <w:sz w:val="32"/>
+          <w:szCs w:val="32"/>
         </w:rPr>
       </w:pPr>
       <w:r>
         <w:rPr>
           <w:rFonts w:ascii="Times New Roman" w:hAnsi="Times New Roman" w:cs="Times New Roman"/>
           <w:b/>
+          <w:sz w:val="32"/>
+          <w:szCs w:val="32"/>
         </w:rPr>
         <w:t>AG 131</w:t>
       </w:r>
@@ -21,6 +25,8 @@
         <w:rPr>
           <w:rFonts w:ascii="Times New Roman" w:hAnsi="Times New Roman" w:cs="Times New Roman"/>
           <w:b/>
+          <w:sz w:val="32"/>
+          <w:szCs w:val="32"/>
         </w:rPr>
         <w:br/>
       </w:r>
@@ -28,36 +34,37 @@
         <w:rPr>
           <w:rFonts w:ascii="Times New Roman" w:hAnsi="Times New Roman" w:cs="Times New Roman"/>
           <w:b/>
-        </w:rPr>
-        <w:t xml:space="preserve">Lab </w:t>
+          <w:sz w:val="32"/>
+          <w:szCs w:val="32"/>
+        </w:rPr>
+        <w:t>Lab 5</w:t>
       </w:r>
       <w:r>
         <w:rPr>
           <w:rFonts w:ascii="Times New Roman" w:hAnsi="Times New Roman" w:cs="Times New Roman"/>
           <w:b/>
-        </w:rPr>
-        <w:t>6</w:t>
+          <w:sz w:val="32"/>
+          <w:szCs w:val="32"/>
+        </w:rPr>
+        <w:t xml:space="preserve"> –</w:t>
       </w:r>
       <w:r>
         <w:rPr>
           <w:rFonts w:ascii="Times New Roman" w:hAnsi="Times New Roman" w:cs="Times New Roman"/>
           <w:b/>
-        </w:rPr>
-        <w:t xml:space="preserve"> –</w:t>
+          <w:sz w:val="32"/>
+          <w:szCs w:val="32"/>
+        </w:rPr>
+        <w:t xml:space="preserve"> </w:t>
       </w:r>
       <w:r>
         <w:rPr>
           <w:rFonts w:ascii="Times New Roman" w:hAnsi="Times New Roman" w:cs="Times New Roman"/>
           <w:b/>
-        </w:rPr>
-        <w:t xml:space="preserve"> </w:t>
-      </w:r>
-      <w:r>
-        <w:rPr>
-          <w:rFonts w:ascii="Times New Roman" w:hAnsi="Times New Roman" w:cs="Times New Roman"/>
-          <w:b/>
-        </w:rPr>
-        <w:t>Behaviors</w:t>
+          <w:sz w:val="32"/>
+          <w:szCs w:val="32"/>
+        </w:rPr>
+        <w:t>I Think Therefor I Play</w:t>
       </w:r>
     </w:p>
     <w:p>
@@ -65,14 +72,121 @@
         <w:rPr>
           <w:rFonts w:ascii="Times New Roman" w:hAnsi="Times New Roman" w:cs="Times New Roman"/>
           <w:b/>
-        </w:rPr>
-      </w:pPr>
-      <w:r>
+          <w:sz w:val="24"/>
+          <w:szCs w:val="24"/>
+        </w:rPr>
+      </w:pPr>
+    </w:p>
+    <w:p>
+      <w:pPr>
         <w:rPr>
           <w:rFonts w:ascii="Times New Roman" w:hAnsi="Times New Roman" w:cs="Times New Roman"/>
           <w:b/>
-        </w:rPr>
-        <w:t xml:space="preserve">NOTES: </w:t>
+          <w:sz w:val="24"/>
+          <w:szCs w:val="24"/>
+        </w:rPr>
+      </w:pPr>
+      <w:r>
+        <w:rPr>
+          <w:rFonts w:ascii="Times New Roman" w:hAnsi="Times New Roman" w:cs="Times New Roman"/>
+          <w:b/>
+          <w:sz w:val="24"/>
+          <w:szCs w:val="24"/>
+        </w:rPr>
+        <w:t>Readings:</w:t>
+      </w:r>
+    </w:p>
+    <w:p>
+      <w:pPr>
+        <w:rPr>
+          <w:rFonts w:ascii="Times New Roman" w:hAnsi="Times New Roman" w:cs="Times New Roman"/>
+          <w:i/>
+          <w:sz w:val="24"/>
+          <w:szCs w:val="24"/>
+        </w:rPr>
+      </w:pPr>
+      <w:r>
+        <w:rPr>
+          <w:rFonts w:ascii="Times New Roman" w:hAnsi="Times New Roman" w:cs="Times New Roman"/>
+          <w:i/>
+          <w:sz w:val="24"/>
+          <w:szCs w:val="24"/>
+        </w:rPr>
+        <w:t>e</w:t>
+      </w:r>
+      <w:r>
+        <w:rPr>
+          <w:rFonts w:ascii="Times New Roman" w:hAnsi="Times New Roman" w:cs="Times New Roman"/>
+          <w:i/>
+          <w:sz w:val="24"/>
+          <w:szCs w:val="24"/>
+        </w:rPr>
+        <w:t>vent</w:t>
+      </w:r>
+      <w:r>
+        <w:rPr>
+          <w:rFonts w:ascii="Times New Roman" w:hAnsi="Times New Roman" w:cs="Times New Roman"/>
+          <w:i/>
+          <w:sz w:val="24"/>
+          <w:szCs w:val="24"/>
+        </w:rPr>
+        <w:t xml:space="preserve"> (keyword)</w:t>
+      </w:r>
+      <w:r>
+        <w:rPr>
+          <w:rFonts w:ascii="Times New Roman" w:hAnsi="Times New Roman" w:cs="Times New Roman"/>
+          <w:i/>
+          <w:sz w:val="24"/>
+          <w:szCs w:val="24"/>
+        </w:rPr>
+        <w:br/>
+      </w:r>
+      <w:r>
+        <w:rPr>
+          <w:rFonts w:ascii="Times New Roman" w:hAnsi="Times New Roman" w:cs="Times New Roman"/>
+          <w:i/>
+          <w:sz w:val="24"/>
+          <w:szCs w:val="24"/>
+        </w:rPr>
+        <w:t>https://docs.microsoft.com/en-us/dotnet/csharp/language-reference/keywords/event</w:t>
+      </w:r>
+    </w:p>
+    <w:p>
+      <w:pPr>
+        <w:rPr>
+          <w:rFonts w:ascii="Times New Roman" w:hAnsi="Times New Roman" w:cs="Times New Roman"/>
+          <w:b/>
+          <w:sz w:val="24"/>
+          <w:szCs w:val="24"/>
+        </w:rPr>
+      </w:pPr>
+    </w:p>
+    <w:p>
+      <w:pPr>
+        <w:rPr>
+          <w:rFonts w:ascii="Times New Roman" w:hAnsi="Times New Roman" w:cs="Times New Roman"/>
+          <w:b/>
+          <w:sz w:val="24"/>
+          <w:szCs w:val="24"/>
+        </w:rPr>
+      </w:pPr>
+      <w:r>
+        <w:rPr>
+          <w:rFonts w:ascii="Times New Roman" w:hAnsi="Times New Roman" w:cs="Times New Roman"/>
+          <w:b/>
+          <w:sz w:val="24"/>
+          <w:szCs w:val="24"/>
+        </w:rPr>
+        <w:t xml:space="preserve">Part 1: </w:t>
+      </w:r>
+      <w:r>
+        <w:rPr>
+          <w:rFonts w:ascii="Times New Roman" w:hAnsi="Times New Roman" w:cs="Times New Roman"/>
+          <w:b/>
+          <w:sz w:val="24"/>
+          <w:szCs w:val="24"/>
+        </w:rPr>
+        <w:t>Simple Event System</w:t>
       </w:r>
     </w:p>
     <w:p>
@@ -80,17 +194,173 @@
         <w:pStyle w:val="ListParagraph"/>
         <w:numPr>
           <w:ilvl w:val="0"/>
-          <w:numId w:val="22"/>
+          <w:numId w:val="20"/>
         </w:numPr>
         <w:rPr>
           <w:rFonts w:ascii="Times New Roman" w:hAnsi="Times New Roman" w:cs="Times New Roman"/>
-        </w:rPr>
-      </w:pPr>
-      <w:r>
-        <w:rPr>
-          <w:rFonts w:ascii="Times New Roman" w:hAnsi="Times New Roman" w:cs="Times New Roman"/>
-        </w:rPr>
-        <w:t xml:space="preserve">A Unity package called “Arcs” has been provided to you. You can use these models to help determine if the code you have written is working correctly. </w:t>
+          <w:sz w:val="24"/>
+          <w:szCs w:val="24"/>
+        </w:rPr>
+      </w:pPr>
+      <w:r>
+        <w:rPr>
+          <w:rFonts w:ascii="Times New Roman" w:hAnsi="Times New Roman" w:cs="Times New Roman"/>
+          <w:sz w:val="24"/>
+          <w:szCs w:val="24"/>
+        </w:rPr>
+        <w:t>“</w:t>
+      </w:r>
+      <w:proofErr w:type="spellStart"/>
+      <w:r>
+        <w:rPr>
+          <w:rFonts w:ascii="Times New Roman" w:hAnsi="Times New Roman" w:cs="Times New Roman"/>
+          <w:sz w:val="24"/>
+          <w:szCs w:val="24"/>
+        </w:rPr>
+        <w:t>EnterTriggerScript</w:t>
+      </w:r>
+      <w:proofErr w:type="spellEnd"/>
+      <w:r>
+        <w:rPr>
+          <w:rFonts w:ascii="Times New Roman" w:hAnsi="Times New Roman" w:cs="Times New Roman"/>
+          <w:sz w:val="24"/>
+          <w:szCs w:val="24"/>
+        </w:rPr>
+        <w:t>”</w:t>
+      </w:r>
+    </w:p>
+    <w:p>
+      <w:pPr>
+        <w:pStyle w:val="ListParagraph"/>
+        <w:numPr>
+          <w:ilvl w:val="1"/>
+          <w:numId w:val="20"/>
+        </w:numPr>
+        <w:rPr>
+          <w:rFonts w:ascii="Times New Roman" w:hAnsi="Times New Roman" w:cs="Times New Roman"/>
+          <w:sz w:val="24"/>
+          <w:szCs w:val="24"/>
+        </w:rPr>
+      </w:pPr>
+      <w:r>
+        <w:rPr>
+          <w:rFonts w:ascii="Times New Roman" w:hAnsi="Times New Roman" w:cs="Times New Roman"/>
+          <w:sz w:val="24"/>
+          <w:szCs w:val="24"/>
+        </w:rPr>
+        <w:t>Create a delate type “</w:t>
+      </w:r>
+      <w:proofErr w:type="spellStart"/>
+      <w:r>
+        <w:rPr>
+          <w:rFonts w:ascii="Times New Roman" w:hAnsi="Times New Roman" w:cs="Times New Roman"/>
+          <w:sz w:val="24"/>
+          <w:szCs w:val="24"/>
+        </w:rPr>
+        <w:t>TriggerEvent</w:t>
+      </w:r>
+      <w:proofErr w:type="spellEnd"/>
+      <w:r>
+        <w:rPr>
+          <w:rFonts w:ascii="Times New Roman" w:hAnsi="Times New Roman" w:cs="Times New Roman"/>
+          <w:sz w:val="24"/>
+          <w:szCs w:val="24"/>
+        </w:rPr>
+        <w:t>”</w:t>
+      </w:r>
+    </w:p>
+    <w:p>
+      <w:pPr>
+        <w:pStyle w:val="ListParagraph"/>
+        <w:numPr>
+          <w:ilvl w:val="1"/>
+          <w:numId w:val="20"/>
+        </w:numPr>
+        <w:rPr>
+          <w:rFonts w:ascii="Times New Roman" w:hAnsi="Times New Roman" w:cs="Times New Roman"/>
+          <w:sz w:val="24"/>
+          <w:szCs w:val="24"/>
+        </w:rPr>
+      </w:pPr>
+      <w:r>
+        <w:rPr>
+          <w:rFonts w:ascii="Times New Roman" w:hAnsi="Times New Roman" w:cs="Times New Roman"/>
+          <w:sz w:val="24"/>
+          <w:szCs w:val="24"/>
+        </w:rPr>
+        <w:t>Create an event of “</w:t>
+      </w:r>
+      <w:proofErr w:type="spellStart"/>
+      <w:r>
+        <w:rPr>
+          <w:rFonts w:ascii="Times New Roman" w:hAnsi="Times New Roman" w:cs="Times New Roman"/>
+          <w:sz w:val="24"/>
+          <w:szCs w:val="24"/>
+        </w:rPr>
+        <w:t>TriggerEvent</w:t>
+      </w:r>
+      <w:proofErr w:type="spellEnd"/>
+      <w:r>
+        <w:rPr>
+          <w:rFonts w:ascii="Times New Roman" w:hAnsi="Times New Roman" w:cs="Times New Roman"/>
+          <w:sz w:val="24"/>
+          <w:szCs w:val="24"/>
+        </w:rPr>
+        <w:t>”</w:t>
+      </w:r>
+    </w:p>
+    <w:p>
+      <w:pPr>
+        <w:pStyle w:val="ListParagraph"/>
+        <w:numPr>
+          <w:ilvl w:val="1"/>
+          <w:numId w:val="20"/>
+        </w:numPr>
+        <w:rPr>
+          <w:rFonts w:ascii="Times New Roman" w:hAnsi="Times New Roman" w:cs="Times New Roman"/>
+          <w:sz w:val="24"/>
+          <w:szCs w:val="24"/>
+        </w:rPr>
+      </w:pPr>
+      <w:proofErr w:type="spellStart"/>
+      <w:r>
+        <w:rPr>
+          <w:rFonts w:ascii="Times New Roman" w:hAnsi="Times New Roman" w:cs="Times New Roman"/>
+          <w:sz w:val="24"/>
+          <w:szCs w:val="24"/>
+        </w:rPr>
+        <w:t>OnTriggerEnter</w:t>
+      </w:r>
+      <w:proofErr w:type="spellEnd"/>
+      <w:r>
+        <w:rPr>
+          <w:rFonts w:ascii="Times New Roman" w:hAnsi="Times New Roman" w:cs="Times New Roman"/>
+          <w:sz w:val="24"/>
+          <w:szCs w:val="24"/>
+        </w:rPr>
+        <w:t xml:space="preserve"> validate that a pawn has entered. </w:t>
+      </w:r>
+    </w:p>
+    <w:p>
+      <w:pPr>
+        <w:pStyle w:val="ListParagraph"/>
+        <w:numPr>
+          <w:ilvl w:val="1"/>
+          <w:numId w:val="20"/>
+        </w:numPr>
+        <w:rPr>
+          <w:rFonts w:ascii="Times New Roman" w:hAnsi="Times New Roman" w:cs="Times New Roman"/>
+          <w:sz w:val="24"/>
+          <w:szCs w:val="24"/>
+        </w:rPr>
+      </w:pPr>
+      <w:r>
+        <w:rPr>
+          <w:rFonts w:ascii="Times New Roman" w:hAnsi="Times New Roman" w:cs="Times New Roman"/>
+          <w:sz w:val="24"/>
+          <w:szCs w:val="24"/>
+        </w:rPr>
+        <w:t>When a Pawn enters the trigger, Invoke the event.</w:t>
       </w:r>
     </w:p>
     <w:p>
@@ -98,48 +368,134 @@
         <w:pStyle w:val="ListParagraph"/>
         <w:numPr>
           <w:ilvl w:val="0"/>
-          <w:numId w:val="22"/>
+          <w:numId w:val="20"/>
         </w:numPr>
         <w:rPr>
           <w:rFonts w:ascii="Times New Roman" w:hAnsi="Times New Roman" w:cs="Times New Roman"/>
-          <w:b/>
-        </w:rPr>
-      </w:pPr>
-      <w:r>
-        <w:rPr>
-          <w:rFonts w:ascii="Times New Roman" w:hAnsi="Times New Roman" w:cs="Times New Roman"/>
-        </w:rPr>
-        <w:t>The Packages made for this lab assignment must be imported in 2018.3 or later.</w:t>
+          <w:sz w:val="24"/>
+          <w:szCs w:val="24"/>
+        </w:rPr>
+      </w:pPr>
+      <w:r>
+        <w:rPr>
+          <w:rFonts w:ascii="Times New Roman" w:hAnsi="Times New Roman" w:cs="Times New Roman"/>
+          <w:sz w:val="24"/>
+          <w:szCs w:val="24"/>
+        </w:rPr>
+        <w:t>You will need 3 other scripts</w:t>
       </w:r>
     </w:p>
     <w:p>
       <w:pPr>
-        <w:rPr>
-          <w:rFonts w:ascii="Times New Roman" w:hAnsi="Times New Roman" w:cs="Times New Roman"/>
-          <w:b/>
-        </w:rPr>
-      </w:pPr>
+        <w:pStyle w:val="ListParagraph"/>
+        <w:numPr>
+          <w:ilvl w:val="1"/>
+          <w:numId w:val="20"/>
+        </w:numPr>
+        <w:rPr>
+          <w:rFonts w:ascii="Times New Roman" w:hAnsi="Times New Roman" w:cs="Times New Roman"/>
+          <w:sz w:val="24"/>
+          <w:szCs w:val="24"/>
+        </w:rPr>
+      </w:pPr>
+      <w:r>
+        <w:rPr>
+          <w:rFonts w:ascii="Times New Roman" w:hAnsi="Times New Roman" w:cs="Times New Roman"/>
+          <w:sz w:val="24"/>
+          <w:szCs w:val="24"/>
+        </w:rPr>
+        <w:t xml:space="preserve">Each script needs to register a method to the instance of the </w:t>
+      </w:r>
+      <w:proofErr w:type="spellStart"/>
+      <w:r>
+        <w:rPr>
+          <w:rFonts w:ascii="Times New Roman" w:hAnsi="Times New Roman" w:cs="Times New Roman"/>
+          <w:sz w:val="24"/>
+          <w:szCs w:val="24"/>
+        </w:rPr>
+        <w:t>EnterTriggerEvent</w:t>
+      </w:r>
+      <w:proofErr w:type="spellEnd"/>
     </w:p>
     <w:p>
       <w:pPr>
+        <w:pStyle w:val="ListParagraph"/>
+        <w:numPr>
+          <w:ilvl w:val="1"/>
+          <w:numId w:val="20"/>
+        </w:numPr>
+        <w:rPr>
+          <w:rFonts w:ascii="Times New Roman" w:hAnsi="Times New Roman" w:cs="Times New Roman"/>
+          <w:sz w:val="24"/>
+          <w:szCs w:val="24"/>
+        </w:rPr>
+      </w:pPr>
+      <w:r>
+        <w:rPr>
+          <w:rFonts w:ascii="Times New Roman" w:hAnsi="Times New Roman" w:cs="Times New Roman"/>
+          <w:sz w:val="24"/>
+          <w:szCs w:val="24"/>
+        </w:rPr>
+        <w:t xml:space="preserve">Each Script will do something different </w:t>
+      </w:r>
+    </w:p>
+    <w:p>
+      <w:pPr>
+        <w:pStyle w:val="ListParagraph"/>
+        <w:numPr>
+          <w:ilvl w:val="2"/>
+          <w:numId w:val="20"/>
+        </w:numPr>
+        <w:rPr>
+          <w:rFonts w:ascii="Times New Roman" w:hAnsi="Times New Roman" w:cs="Times New Roman"/>
+          <w:sz w:val="24"/>
+          <w:szCs w:val="24"/>
+        </w:rPr>
+      </w:pPr>
+      <w:r>
+        <w:rPr>
+          <w:rFonts w:ascii="Times New Roman" w:hAnsi="Times New Roman" w:cs="Times New Roman"/>
+          <w:sz w:val="24"/>
+          <w:szCs w:val="24"/>
+        </w:rPr>
+        <w:t>You are not allowed to post text into the console as “doing something”</w:t>
+      </w:r>
+    </w:p>
+    <w:p>
+      <w:pPr>
+        <w:rPr>
+          <w:rFonts w:ascii="Times New Roman" w:hAnsi="Times New Roman" w:cs="Times New Roman"/>
+          <w:sz w:val="24"/>
+          <w:szCs w:val="24"/>
+        </w:rPr>
+      </w:pPr>
+    </w:p>
+    <w:p>
+      <w:pPr>
         <w:rPr>
           <w:rFonts w:ascii="Times New Roman" w:hAnsi="Times New Roman" w:cs="Times New Roman"/>
           <w:b/>
+          <w:sz w:val="24"/>
+          <w:szCs w:val="24"/>
         </w:rPr>
       </w:pPr>
       <w:r>
         <w:rPr>
           <w:rFonts w:ascii="Times New Roman" w:hAnsi="Times New Roman" w:cs="Times New Roman"/>
           <w:b/>
-        </w:rPr>
-        <w:t xml:space="preserve">Part 1: </w:t>
+          <w:sz w:val="24"/>
+          <w:szCs w:val="24"/>
+        </w:rPr>
+        <w:t>Part 2:</w:t>
       </w:r>
       <w:r>
         <w:rPr>
           <w:rFonts w:ascii="Times New Roman" w:hAnsi="Times New Roman" w:cs="Times New Roman"/>
           <w:b/>
-        </w:rPr>
-        <w:t>Let’s take a look at that…</w:t>
+          <w:sz w:val="24"/>
+          <w:szCs w:val="24"/>
+        </w:rPr>
+        <w:t xml:space="preserve"> UI</w:t>
       </w:r>
     </w:p>
     <w:p>
@@ -147,43 +503,21 @@
         <w:pStyle w:val="ListParagraph"/>
         <w:numPr>
           <w:ilvl w:val="0"/>
-          <w:numId w:val="21"/>
+          <w:numId w:val="20"/>
         </w:numPr>
         <w:rPr>
           <w:rFonts w:ascii="Times New Roman" w:hAnsi="Times New Roman" w:cs="Times New Roman"/>
-        </w:rPr>
-      </w:pPr>
-      <w:r>
-        <w:rPr>
-          <w:rFonts w:ascii="Times New Roman" w:hAnsi="Times New Roman" w:cs="Times New Roman"/>
-        </w:rPr>
-        <w:t>Create a new Script called “</w:t>
-      </w:r>
-      <w:r>
-        <w:rPr>
-          <w:rFonts w:ascii="Times New Roman" w:hAnsi="Times New Roman" w:cs="Times New Roman"/>
-          <w:b/>
-        </w:rPr>
-        <w:t>Vision</w:t>
-      </w:r>
-      <w:r>
-        <w:rPr>
-          <w:rFonts w:ascii="Times New Roman" w:hAnsi="Times New Roman" w:cs="Times New Roman"/>
-          <w:b/>
-        </w:rPr>
-        <w:t>Control</w:t>
-      </w:r>
-      <w:r>
-        <w:rPr>
-          <w:rFonts w:ascii="Times New Roman" w:hAnsi="Times New Roman" w:cs="Times New Roman"/>
-        </w:rPr>
-        <w:t>”</w:t>
-      </w:r>
-      <w:r>
-        <w:rPr>
-          <w:rFonts w:ascii="Times New Roman" w:hAnsi="Times New Roman" w:cs="Times New Roman"/>
-        </w:rPr>
-        <w:t xml:space="preserve"> </w:t>
+          <w:sz w:val="24"/>
+          <w:szCs w:val="24"/>
+        </w:rPr>
+      </w:pPr>
+      <w:r>
+        <w:rPr>
+          <w:rFonts w:ascii="Times New Roman" w:hAnsi="Times New Roman" w:cs="Times New Roman"/>
+          <w:sz w:val="24"/>
+          <w:szCs w:val="24"/>
+        </w:rPr>
+        <w:t>Create a UI Element for the Spectator Class</w:t>
       </w:r>
     </w:p>
     <w:p>
@@ -191,353 +525,87 @@
         <w:pStyle w:val="ListParagraph"/>
         <w:numPr>
           <w:ilvl w:val="1"/>
-          <w:numId w:val="21"/>
+          <w:numId w:val="20"/>
         </w:numPr>
         <w:rPr>
           <w:rFonts w:ascii="Times New Roman" w:hAnsi="Times New Roman" w:cs="Times New Roman"/>
-        </w:rPr>
-      </w:pPr>
-      <w:r>
-        <w:rPr>
-          <w:rFonts w:ascii="Times New Roman" w:hAnsi="Times New Roman" w:cs="Times New Roman"/>
-        </w:rPr>
-        <w:t xml:space="preserve">It should have the following public members </w:t>
+          <w:sz w:val="24"/>
+          <w:szCs w:val="24"/>
+        </w:rPr>
+      </w:pPr>
+      <w:r>
+        <w:rPr>
+          <w:rFonts w:ascii="Times New Roman" w:hAnsi="Times New Roman" w:cs="Times New Roman"/>
+          <w:sz w:val="24"/>
+          <w:szCs w:val="24"/>
+        </w:rPr>
+        <w:t>Show text: “Press Fire to Respawn”</w:t>
       </w:r>
     </w:p>
     <w:p>
       <w:pPr>
-        <w:ind w:left="1440"/>
-        <w:rPr>
-          <w:rFonts w:ascii="Times New Roman" w:hAnsi="Times New Roman" w:cs="Times New Roman"/>
-        </w:rPr>
-      </w:pPr>
-      <w:r>
-        <w:rPr>
-          <w:rFonts w:ascii="Times New Roman" w:hAnsi="Times New Roman" w:cs="Times New Roman"/>
-        </w:rPr>
-        <w:t>float VisionRange</w:t>
-      </w:r>
-      <w:r>
-        <w:rPr>
-          <w:rFonts w:ascii="Times New Roman" w:hAnsi="Times New Roman" w:cs="Times New Roman"/>
-        </w:rPr>
-        <w:br/>
-        <w:t xml:space="preserve"> </w:t>
-      </w:r>
-      <w:r>
-        <w:rPr>
-          <w:rFonts w:ascii="Times New Roman" w:hAnsi="Times New Roman" w:cs="Times New Roman"/>
-        </w:rPr>
-        <w:tab/>
-      </w:r>
-      <w:r>
-        <w:rPr>
-          <w:rFonts w:ascii="Times New Roman" w:hAnsi="Times New Roman" w:cs="Times New Roman"/>
-        </w:rPr>
-        <w:t>Maximum distance allowed to be considered in range</w:t>
+        <w:pStyle w:val="ListParagraph"/>
+        <w:numPr>
+          <w:ilvl w:val="1"/>
+          <w:numId w:val="20"/>
+        </w:numPr>
+        <w:rPr>
+          <w:rFonts w:ascii="Times New Roman" w:hAnsi="Times New Roman" w:cs="Times New Roman"/>
+          <w:i/>
+          <w:sz w:val="24"/>
+          <w:szCs w:val="24"/>
+        </w:rPr>
+      </w:pPr>
+      <w:bookmarkStart w:id="0" w:name="_GoBack"/>
+      <w:r>
+        <w:rPr>
+          <w:rFonts w:ascii="Times New Roman" w:hAnsi="Times New Roman" w:cs="Times New Roman"/>
+          <w:i/>
+          <w:sz w:val="24"/>
+          <w:szCs w:val="24"/>
+        </w:rPr>
+        <w:t>Extra Credit: Select Pawn and indicate which pawn you will spawn in as</w:t>
       </w:r>
     </w:p>
-    <w:p>
-      <w:pPr>
-        <w:ind w:left="720"/>
-        <w:rPr>
-          <w:rFonts w:ascii="Times New Roman" w:hAnsi="Times New Roman" w:cs="Times New Roman"/>
-        </w:rPr>
-      </w:pPr>
-      <w:r>
-        <w:rPr>
-          <w:rFonts w:ascii="Times New Roman" w:hAnsi="Times New Roman" w:cs="Times New Roman"/>
-        </w:rPr>
-        <w:tab/>
-        <w:t>float VisionAngle</w:t>
-      </w:r>
-      <w:r>
-        <w:rPr>
-          <w:rFonts w:ascii="Times New Roman" w:hAnsi="Times New Roman" w:cs="Times New Roman"/>
-        </w:rPr>
-        <w:br/>
-      </w:r>
-      <w:r>
-        <w:rPr>
-          <w:rFonts w:ascii="Times New Roman" w:hAnsi="Times New Roman" w:cs="Times New Roman"/>
-        </w:rPr>
-        <w:tab/>
-      </w:r>
-      <w:r>
-        <w:rPr>
-          <w:rFonts w:ascii="Times New Roman" w:hAnsi="Times New Roman" w:cs="Times New Roman"/>
-        </w:rPr>
-        <w:tab/>
-      </w:r>
-      <w:r>
-        <w:rPr>
-          <w:rFonts w:ascii="Times New Roman" w:hAnsi="Times New Roman" w:cs="Times New Roman"/>
-        </w:rPr>
-        <w:t>Angle of view</w:t>
-      </w:r>
-    </w:p>
-    <w:p>
-      <w:pPr>
-        <w:ind w:left="720"/>
-        <w:rPr>
-          <w:rFonts w:ascii="Times New Roman" w:hAnsi="Times New Roman" w:cs="Times New Roman"/>
-        </w:rPr>
-      </w:pPr>
-      <w:r>
-        <w:rPr>
-          <w:rFonts w:ascii="Times New Roman" w:hAnsi="Times New Roman" w:cs="Times New Roman"/>
-        </w:rPr>
-        <w:tab/>
-        <w:t>bool UseActorsOnly</w:t>
-      </w:r>
-      <w:r>
-        <w:rPr>
-          <w:rFonts w:ascii="Times New Roman" w:hAnsi="Times New Roman" w:cs="Times New Roman"/>
-        </w:rPr>
-        <w:br/>
-        <w:t xml:space="preserve">  </w:t>
-      </w:r>
-      <w:r>
-        <w:rPr>
-          <w:rFonts w:ascii="Times New Roman" w:hAnsi="Times New Roman" w:cs="Times New Roman"/>
-        </w:rPr>
-        <w:tab/>
-      </w:r>
-      <w:r>
-        <w:rPr>
-          <w:rFonts w:ascii="Times New Roman" w:hAnsi="Times New Roman" w:cs="Times New Roman"/>
-        </w:rPr>
-        <w:tab/>
-      </w:r>
-      <w:r>
-        <w:rPr>
-          <w:rFonts w:ascii="Times New Roman" w:hAnsi="Times New Roman" w:cs="Times New Roman"/>
-        </w:rPr>
-        <w:t>True: filer out GameObjects that do not have an Actor Script (or child of)</w:t>
-      </w:r>
-      <w:r>
-        <w:rPr>
-          <w:rFonts w:ascii="Times New Roman" w:hAnsi="Times New Roman" w:cs="Times New Roman"/>
-        </w:rPr>
-        <w:tab/>
-      </w:r>
-      <w:r>
-        <w:rPr>
-          <w:rFonts w:ascii="Times New Roman" w:hAnsi="Times New Roman" w:cs="Times New Roman"/>
-        </w:rPr>
-        <w:tab/>
-      </w:r>
-      <w:r>
-        <w:rPr>
-          <w:rFonts w:ascii="Times New Roman" w:hAnsi="Times New Roman" w:cs="Times New Roman"/>
-        </w:rPr>
-        <w:tab/>
-      </w:r>
-      <w:r>
-        <w:rPr>
-          <w:rFonts w:ascii="Times New Roman" w:hAnsi="Times New Roman" w:cs="Times New Roman"/>
-        </w:rPr>
-        <w:t xml:space="preserve">False: do not filter GameObjects </w:t>
-      </w:r>
-    </w:p>
-    <w:p>
-      <w:pPr>
-        <w:ind w:left="1440"/>
-        <w:rPr>
-          <w:rFonts w:ascii="Times New Roman" w:hAnsi="Times New Roman" w:cs="Times New Roman"/>
-        </w:rPr>
-      </w:pPr>
-      <w:r>
-        <w:rPr>
-          <w:rFonts w:ascii="Times New Roman" w:hAnsi="Times New Roman" w:cs="Times New Roman"/>
-        </w:rPr>
-        <w:t>public bool HasLineOfSight (GameObject target)</w:t>
-      </w:r>
-      <w:r>
-        <w:rPr>
-          <w:rFonts w:ascii="Times New Roman" w:hAnsi="Times New Roman" w:cs="Times New Roman"/>
-        </w:rPr>
-        <w:br/>
-      </w:r>
-      <w:r>
-        <w:rPr>
-          <w:rFonts w:ascii="Times New Roman" w:hAnsi="Times New Roman" w:cs="Times New Roman"/>
-        </w:rPr>
-        <w:tab/>
-      </w:r>
-      <w:r>
-        <w:rPr>
-          <w:rFonts w:ascii="Times New Roman" w:hAnsi="Times New Roman" w:cs="Times New Roman"/>
-        </w:rPr>
-        <w:t xml:space="preserve">Performs a ray cast from viewing object to target. </w:t>
-      </w:r>
-      <w:r>
-        <w:rPr>
-          <w:rFonts w:ascii="Times New Roman" w:hAnsi="Times New Roman" w:cs="Times New Roman"/>
-        </w:rPr>
-        <w:br/>
-      </w:r>
-      <w:r>
-        <w:rPr>
-          <w:rFonts w:ascii="Times New Roman" w:hAnsi="Times New Roman" w:cs="Times New Roman"/>
-        </w:rPr>
-        <w:t xml:space="preserve"> </w:t>
-      </w:r>
-      <w:r>
-        <w:rPr>
-          <w:rFonts w:ascii="Times New Roman" w:hAnsi="Times New Roman" w:cs="Times New Roman"/>
-        </w:rPr>
-        <w:tab/>
-      </w:r>
-      <w:r>
-        <w:rPr>
-          <w:rFonts w:ascii="Times New Roman" w:hAnsi="Times New Roman" w:cs="Times New Roman"/>
-        </w:rPr>
-        <w:t>True: LOS (Line of sight) is clear</w:t>
-      </w:r>
-      <w:r>
-        <w:rPr>
-          <w:rFonts w:ascii="Times New Roman" w:hAnsi="Times New Roman" w:cs="Times New Roman"/>
-        </w:rPr>
-        <w:br/>
-      </w:r>
-      <w:r>
-        <w:rPr>
-          <w:rFonts w:ascii="Times New Roman" w:hAnsi="Times New Roman" w:cs="Times New Roman"/>
-        </w:rPr>
-        <w:t xml:space="preserve"> </w:t>
-      </w:r>
-      <w:r>
-        <w:rPr>
-          <w:rFonts w:ascii="Times New Roman" w:hAnsi="Times New Roman" w:cs="Times New Roman"/>
-        </w:rPr>
-        <w:tab/>
-      </w:r>
-      <w:r>
-        <w:rPr>
-          <w:rFonts w:ascii="Times New Roman" w:hAnsi="Times New Roman" w:cs="Times New Roman"/>
-        </w:rPr>
-        <w:t>False: LOS is blocked by another object</w:t>
-      </w:r>
-    </w:p>
-    <w:p>
-      <w:pPr>
-        <w:ind w:left="720"/>
-        <w:rPr>
-          <w:rFonts w:ascii="Times New Roman" w:hAnsi="Times New Roman" w:cs="Times New Roman"/>
-        </w:rPr>
-      </w:pPr>
-      <w:r>
-        <w:rPr>
-          <w:rFonts w:ascii="Times New Roman" w:hAnsi="Times New Roman" w:cs="Times New Roman"/>
-        </w:rPr>
-        <w:tab/>
-        <w:t>public List&lt;GameObject&gt; PerformVision()</w:t>
-      </w:r>
-      <w:r>
-        <w:rPr>
-          <w:rFonts w:ascii="Times New Roman" w:hAnsi="Times New Roman" w:cs="Times New Roman"/>
-        </w:rPr>
-        <w:br/>
-        <w:t xml:space="preserve"> </w:t>
-      </w:r>
-      <w:r>
-        <w:rPr>
-          <w:rFonts w:ascii="Times New Roman" w:hAnsi="Times New Roman" w:cs="Times New Roman"/>
-        </w:rPr>
-        <w:tab/>
-      </w:r>
-      <w:r>
-        <w:rPr>
-          <w:rFonts w:ascii="Times New Roman" w:hAnsi="Times New Roman" w:cs="Times New Roman"/>
-        </w:rPr>
-        <w:tab/>
-      </w:r>
-      <w:r>
-        <w:rPr>
-          <w:rFonts w:ascii="Times New Roman" w:hAnsi="Times New Roman" w:cs="Times New Roman"/>
-        </w:rPr>
-        <w:t xml:space="preserve">Performs vision check and </w:t>
-      </w:r>
-      <w:r>
-        <w:rPr>
-          <w:rFonts w:ascii="Times New Roman" w:hAnsi="Times New Roman" w:cs="Times New Roman"/>
-        </w:rPr>
-        <w:br/>
-      </w:r>
-      <w:r>
-        <w:rPr>
-          <w:rFonts w:ascii="Times New Roman" w:hAnsi="Times New Roman" w:cs="Times New Roman"/>
-        </w:rPr>
-        <w:t xml:space="preserve"> </w:t>
-      </w:r>
-      <w:r>
-        <w:rPr>
-          <w:rFonts w:ascii="Times New Roman" w:hAnsi="Times New Roman" w:cs="Times New Roman"/>
-        </w:rPr>
-        <w:tab/>
-      </w:r>
-      <w:r>
-        <w:rPr>
-          <w:rFonts w:ascii="Times New Roman" w:hAnsi="Times New Roman" w:cs="Times New Roman"/>
-        </w:rPr>
-        <w:tab/>
-      </w:r>
-      <w:r>
-        <w:rPr>
-          <w:rFonts w:ascii="Times New Roman" w:hAnsi="Times New Roman" w:cs="Times New Roman"/>
-        </w:rPr>
-        <w:t xml:space="preserve">Returns a list of GameObjects that </w:t>
-      </w:r>
-      <w:r>
-        <w:rPr>
-          <w:rFonts w:ascii="Times New Roman" w:hAnsi="Times New Roman" w:cs="Times New Roman"/>
-        </w:rPr>
-        <w:t xml:space="preserve">in LOS from </w:t>
-      </w:r>
-      <w:r>
-        <w:rPr>
-          <w:rFonts w:ascii="Times New Roman" w:hAnsi="Times New Roman" w:cs="Times New Roman"/>
-        </w:rPr>
-        <w:t>the viewing object</w:t>
-      </w:r>
-      <w:r>
-        <w:rPr>
-          <w:rFonts w:ascii="Times New Roman" w:hAnsi="Times New Roman" w:cs="Times New Roman"/>
-        </w:rPr>
-        <w:br/>
-        <w:t xml:space="preserve"> </w:t>
-      </w:r>
-      <w:r>
-        <w:rPr>
-          <w:rFonts w:ascii="Times New Roman" w:hAnsi="Times New Roman" w:cs="Times New Roman"/>
-        </w:rPr>
-        <w:tab/>
-      </w:r>
-      <w:r>
-        <w:rPr>
-          <w:rFonts w:ascii="Times New Roman" w:hAnsi="Times New Roman" w:cs="Times New Roman"/>
-        </w:rPr>
-        <w:tab/>
-        <w:t>Objects must meet conditions above to returned</w:t>
-      </w:r>
-    </w:p>
+    <w:bookmarkEnd w:id="0"/>
     <w:p>
       <w:pPr>
         <w:pStyle w:val="ListParagraph"/>
         <w:numPr>
           <w:ilvl w:val="0"/>
-          <w:numId w:val="21"/>
+          <w:numId w:val="20"/>
         </w:numPr>
         <w:rPr>
           <w:rFonts w:ascii="Times New Roman" w:hAnsi="Times New Roman" w:cs="Times New Roman"/>
-        </w:rPr>
-      </w:pPr>
-      <w:r>
-        <w:rPr>
-          <w:rFonts w:ascii="Times New Roman" w:hAnsi="Times New Roman" w:cs="Times New Roman"/>
-        </w:rPr>
-        <w:t xml:space="preserve">Set up a Scene </w:t>
+          <w:sz w:val="24"/>
+          <w:szCs w:val="24"/>
+        </w:rPr>
+      </w:pPr>
+      <w:r>
+        <w:rPr>
+          <w:rFonts w:ascii="Times New Roman" w:hAnsi="Times New Roman" w:cs="Times New Roman"/>
+          <w:sz w:val="24"/>
+          <w:szCs w:val="24"/>
+        </w:rPr>
+        <w:t xml:space="preserve">Create a UI Element for the </w:t>
+      </w:r>
+      <w:proofErr w:type="spellStart"/>
+      <w:r>
+        <w:rPr>
+          <w:rFonts w:ascii="Times New Roman" w:hAnsi="Times New Roman" w:cs="Times New Roman"/>
+          <w:sz w:val="24"/>
+          <w:szCs w:val="24"/>
+        </w:rPr>
+        <w:t>PWPawn</w:t>
+      </w:r>
+      <w:proofErr w:type="spellEnd"/>
+      <w:r>
+        <w:rPr>
+          <w:rFonts w:ascii="Times New Roman" w:hAnsi="Times New Roman" w:cs="Times New Roman"/>
+          <w:sz w:val="24"/>
+          <w:szCs w:val="24"/>
+        </w:rPr>
+        <w:t xml:space="preserve"> Class</w:t>
       </w:r>
     </w:p>
     <w:p>
@@ -545,53 +613,29 @@
         <w:pStyle w:val="ListParagraph"/>
         <w:numPr>
           <w:ilvl w:val="1"/>
-          <w:numId w:val="21"/>
+          <w:numId w:val="20"/>
         </w:numPr>
         <w:rPr>
           <w:rFonts w:ascii="Times New Roman" w:hAnsi="Times New Roman" w:cs="Times New Roman"/>
-        </w:rPr>
-      </w:pPr>
-      <w:r>
-        <w:rPr>
-          <w:rFonts w:ascii="Times New Roman" w:hAnsi="Times New Roman" w:cs="Times New Roman"/>
-        </w:rPr>
-        <w:t xml:space="preserve">Have objects that are moving and not moving. </w:t>
-      </w:r>
-    </w:p>
-    <w:p>
-      <w:pPr>
-        <w:pStyle w:val="ListParagraph"/>
-        <w:numPr>
-          <w:ilvl w:val="2"/>
-          <w:numId w:val="21"/>
-        </w:numPr>
-        <w:rPr>
-          <w:rFonts w:ascii="Times New Roman" w:hAnsi="Times New Roman" w:cs="Times New Roman"/>
-        </w:rPr>
-      </w:pPr>
-      <w:r>
-        <w:rPr>
-          <w:rFonts w:ascii="Times New Roman" w:hAnsi="Times New Roman" w:cs="Times New Roman"/>
-        </w:rPr>
-        <w:t>Moving on Use Paths</w:t>
-      </w:r>
-    </w:p>
-    <w:p>
-      <w:pPr>
-        <w:pStyle w:val="ListParagraph"/>
-        <w:numPr>
-          <w:ilvl w:val="2"/>
-          <w:numId w:val="21"/>
-        </w:numPr>
-        <w:rPr>
-          <w:rFonts w:ascii="Times New Roman" w:hAnsi="Times New Roman" w:cs="Times New Roman"/>
-        </w:rPr>
-      </w:pPr>
-      <w:r>
-        <w:rPr>
-          <w:rFonts w:ascii="Times New Roman" w:hAnsi="Times New Roman" w:cs="Times New Roman"/>
-        </w:rPr>
-        <w:t xml:space="preserve">Using and not Using an Actor Script </w:t>
+          <w:sz w:val="24"/>
+          <w:szCs w:val="24"/>
+        </w:rPr>
+      </w:pPr>
+      <w:r>
+        <w:rPr>
+          <w:rFonts w:ascii="Times New Roman" w:hAnsi="Times New Roman" w:cs="Times New Roman"/>
+          <w:sz w:val="24"/>
+          <w:szCs w:val="24"/>
+        </w:rPr>
+        <w:t xml:space="preserve">Show </w:t>
+      </w:r>
+      <w:r>
+        <w:rPr>
+          <w:rFonts w:ascii="Times New Roman" w:hAnsi="Times New Roman" w:cs="Times New Roman"/>
+          <w:sz w:val="24"/>
+          <w:szCs w:val="24"/>
+        </w:rPr>
+        <w:t>Health</w:t>
       </w:r>
     </w:p>
     <w:p>
@@ -599,47 +643,91 @@
         <w:pStyle w:val="ListParagraph"/>
         <w:numPr>
           <w:ilvl w:val="1"/>
-          <w:numId w:val="21"/>
+          <w:numId w:val="20"/>
         </w:numPr>
         <w:rPr>
           <w:rFonts w:ascii="Times New Roman" w:hAnsi="Times New Roman" w:cs="Times New Roman"/>
-        </w:rPr>
-      </w:pPr>
-      <w:r>
-        <w:rPr>
-          <w:rFonts w:ascii="Times New Roman" w:hAnsi="Times New Roman" w:cs="Times New Roman"/>
-        </w:rPr>
-        <w:t xml:space="preserve">Set up </w:t>
-      </w:r>
-      <w:r>
-        <w:rPr>
-          <w:rFonts w:ascii="Times New Roman" w:hAnsi="Times New Roman" w:cs="Times New Roman"/>
-        </w:rPr>
-        <w:t>4 Different objects Vision scripts attached.</w:t>
+          <w:sz w:val="24"/>
+          <w:szCs w:val="24"/>
+        </w:rPr>
+      </w:pPr>
+      <w:r>
+        <w:rPr>
+          <w:rFonts w:ascii="Times New Roman" w:hAnsi="Times New Roman" w:cs="Times New Roman"/>
+          <w:sz w:val="24"/>
+          <w:szCs w:val="24"/>
+        </w:rPr>
+        <w:t xml:space="preserve">Show current Projectile or current Weapon. </w:t>
       </w:r>
     </w:p>
     <w:p>
       <w:pPr>
         <w:pStyle w:val="ListParagraph"/>
         <w:numPr>
-          <w:ilvl w:val="2"/>
-          <w:numId w:val="21"/>
+          <w:ilvl w:val="0"/>
+          <w:numId w:val="20"/>
         </w:numPr>
         <w:rPr>
           <w:rFonts w:ascii="Times New Roman" w:hAnsi="Times New Roman" w:cs="Times New Roman"/>
-        </w:rPr>
-      </w:pPr>
-      <w:r>
-        <w:rPr>
-          <w:rFonts w:ascii="Times New Roman" w:hAnsi="Times New Roman" w:cs="Times New Roman"/>
-        </w:rPr>
-        <w:t>Have a selection like above</w:t>
-      </w:r>
-      <w:r>
-        <w:rPr>
-          <w:rFonts w:ascii="Times New Roman" w:hAnsi="Times New Roman" w:cs="Times New Roman"/>
+          <w:i/>
+          <w:sz w:val="24"/>
+          <w:szCs w:val="24"/>
+        </w:rPr>
+      </w:pPr>
+      <w:r>
+        <w:rPr>
+          <w:rFonts w:ascii="Times New Roman" w:hAnsi="Times New Roman" w:cs="Times New Roman"/>
+          <w:sz w:val="24"/>
+          <w:szCs w:val="24"/>
+        </w:rPr>
+        <w:t xml:space="preserve">Your Hud Elements will be managed by the </w:t>
+      </w:r>
+      <w:proofErr w:type="spellStart"/>
+      <w:r>
+        <w:rPr>
+          <w:rFonts w:ascii="Times New Roman" w:hAnsi="Times New Roman" w:cs="Times New Roman"/>
+          <w:sz w:val="24"/>
+          <w:szCs w:val="24"/>
+        </w:rPr>
+        <w:t>PlayerControler</w:t>
+      </w:r>
+      <w:proofErr w:type="spellEnd"/>
+      <w:r>
+        <w:rPr>
+          <w:rFonts w:ascii="Times New Roman" w:hAnsi="Times New Roman" w:cs="Times New Roman"/>
+          <w:sz w:val="24"/>
+          <w:szCs w:val="24"/>
         </w:rPr>
         <w:t xml:space="preserve"> </w:t>
+      </w:r>
+      <w:r>
+        <w:rPr>
+          <w:rFonts w:ascii="Times New Roman" w:hAnsi="Times New Roman" w:cs="Times New Roman"/>
+          <w:i/>
+          <w:sz w:val="24"/>
+          <w:szCs w:val="24"/>
+        </w:rPr>
+        <w:t xml:space="preserve">(Specifically </w:t>
+      </w:r>
+      <w:proofErr w:type="spellStart"/>
+      <w:r>
+        <w:rPr>
+          <w:rFonts w:ascii="Times New Roman" w:hAnsi="Times New Roman" w:cs="Times New Roman"/>
+          <w:i/>
+          <w:sz w:val="24"/>
+          <w:szCs w:val="24"/>
+        </w:rPr>
+        <w:t>PWPlayerController</w:t>
+      </w:r>
+      <w:proofErr w:type="spellEnd"/>
+      <w:r>
+        <w:rPr>
+          <w:rFonts w:ascii="Times New Roman" w:hAnsi="Times New Roman" w:cs="Times New Roman"/>
+          <w:i/>
+          <w:sz w:val="24"/>
+          <w:szCs w:val="24"/>
+        </w:rPr>
+        <w:t>)</w:t>
       </w:r>
     </w:p>
     <w:p>
@@ -647,1036 +735,39 @@
         <w:pStyle w:val="ListParagraph"/>
         <w:numPr>
           <w:ilvl w:val="1"/>
-          <w:numId w:val="21"/>
+          <w:numId w:val="20"/>
         </w:numPr>
         <w:rPr>
           <w:rFonts w:ascii="Times New Roman" w:hAnsi="Times New Roman" w:cs="Times New Roman"/>
-        </w:rPr>
-      </w:pPr>
-      <w:r>
-        <w:rPr>
-          <w:rFonts w:ascii="Times New Roman" w:hAnsi="Times New Roman" w:cs="Times New Roman"/>
-        </w:rPr>
-        <w:t xml:space="preserve">Create a Canvas with four slots </w:t>
-      </w:r>
-    </w:p>
-    <w:p>
-      <w:pPr>
-        <w:pStyle w:val="ListParagraph"/>
-        <w:numPr>
-          <w:ilvl w:val="2"/>
-          <w:numId w:val="21"/>
-        </w:numPr>
-        <w:rPr>
-          <w:rFonts w:ascii="Times New Roman" w:hAnsi="Times New Roman" w:cs="Times New Roman"/>
-        </w:rPr>
-      </w:pPr>
-      <w:r>
-        <w:rPr>
-          <w:rFonts w:ascii="Times New Roman" w:hAnsi="Times New Roman" w:cs="Times New Roman"/>
-        </w:rPr>
-        <w:t>Each Slot corresponds to one of the 4 Game Objects with a Vision Script</w:t>
-      </w:r>
-    </w:p>
-    <w:p>
-      <w:pPr>
-        <w:pStyle w:val="ListParagraph"/>
-        <w:rPr>
-          <w:rFonts w:ascii="Times New Roman" w:hAnsi="Times New Roman" w:cs="Times New Roman"/>
-        </w:rPr>
-      </w:pPr>
-    </w:p>
-    <w:p>
-      <w:pPr>
-        <w:pStyle w:val="ListParagraph"/>
-        <w:numPr>
-          <w:ilvl w:val="0"/>
-          <w:numId w:val="21"/>
-        </w:numPr>
-        <w:rPr>
-          <w:rFonts w:ascii="Times New Roman" w:hAnsi="Times New Roman" w:cs="Times New Roman"/>
-        </w:rPr>
-      </w:pPr>
-      <w:r>
-        <w:rPr>
-          <w:rFonts w:ascii="Times New Roman" w:hAnsi="Times New Roman" w:cs="Times New Roman"/>
-        </w:rPr>
-        <w:t>Create a new Script called “TestVisionControl”</w:t>
-      </w:r>
-    </w:p>
-    <w:p>
-      <w:pPr>
-        <w:pStyle w:val="ListParagraph"/>
-        <w:numPr>
-          <w:ilvl w:val="1"/>
-          <w:numId w:val="21"/>
-        </w:numPr>
-        <w:rPr>
-          <w:rFonts w:ascii="Times New Roman" w:hAnsi="Times New Roman" w:cs="Times New Roman"/>
-        </w:rPr>
-      </w:pPr>
-      <w:r>
-        <w:rPr>
-          <w:rFonts w:ascii="Times New Roman" w:hAnsi="Times New Roman" w:cs="Times New Roman"/>
-        </w:rPr>
-        <w:t xml:space="preserve">It should have the following public members </w:t>
-      </w:r>
-      <w:r>
-        <w:rPr>
-          <w:rFonts w:ascii="Times New Roman" w:hAnsi="Times New Roman" w:cs="Times New Roman"/>
-        </w:rPr>
-        <w:br/>
-      </w:r>
-      <w:r>
-        <w:rPr>
-          <w:rFonts w:ascii="Times New Roman" w:hAnsi="Times New Roman" w:cs="Times New Roman"/>
-        </w:rPr>
-        <w:tab/>
-        <w:t>&lt;UI Element&gt;</w:t>
-      </w:r>
-      <w:r>
-        <w:rPr>
-          <w:rFonts w:ascii="Times New Roman" w:hAnsi="Times New Roman" w:cs="Times New Roman"/>
-        </w:rPr>
-        <w:tab/>
+          <w:sz w:val="24"/>
+          <w:szCs w:val="24"/>
+        </w:rPr>
+      </w:pPr>
+      <w:r>
+        <w:rPr>
+          <w:rFonts w:ascii="Times New Roman" w:hAnsi="Times New Roman" w:cs="Times New Roman"/>
+          <w:sz w:val="24"/>
+          <w:szCs w:val="24"/>
+        </w:rPr>
+        <w:t xml:space="preserve">As you possess different pawns, you should be removing and adding </w:t>
+      </w:r>
+      <w:proofErr w:type="spellStart"/>
+      <w:r>
+        <w:rPr>
+          <w:rFonts w:ascii="Times New Roman" w:hAnsi="Times New Roman" w:cs="Times New Roman"/>
+          <w:sz w:val="24"/>
+          <w:szCs w:val="24"/>
+        </w:rPr>
         <w:t>hud</w:t>
       </w:r>
-      <w:r>
-        <w:rPr>
-          <w:rFonts w:ascii="Times New Roman" w:hAnsi="Times New Roman" w:cs="Times New Roman"/>
-        </w:rPr>
-        <w:br/>
-      </w:r>
-      <w:r>
-        <w:rPr>
-          <w:rFonts w:ascii="Times New Roman" w:hAnsi="Times New Roman" w:cs="Times New Roman"/>
-        </w:rPr>
-        <w:tab/>
-        <w:t>VisionControl vision</w:t>
-      </w:r>
-    </w:p>
-    <w:p>
-      <w:pPr>
-        <w:pStyle w:val="ListParagraph"/>
-        <w:numPr>
-          <w:ilvl w:val="1"/>
-          <w:numId w:val="21"/>
-        </w:numPr>
-        <w:rPr>
-          <w:rFonts w:ascii="Times New Roman" w:hAnsi="Times New Roman" w:cs="Times New Roman"/>
-        </w:rPr>
-      </w:pPr>
-      <w:r>
-        <w:rPr>
-          <w:rFonts w:ascii="Times New Roman" w:hAnsi="Times New Roman" w:cs="Times New Roman"/>
-        </w:rPr>
-        <w:t xml:space="preserve">This script will either get or add a gameObject a ControlVision script </w:t>
-      </w:r>
-    </w:p>
-    <w:p>
-      <w:pPr>
-        <w:pStyle w:val="ListParagraph"/>
-        <w:numPr>
-          <w:ilvl w:val="1"/>
-          <w:numId w:val="21"/>
-        </w:numPr>
-        <w:rPr>
-          <w:rFonts w:ascii="Times New Roman" w:hAnsi="Times New Roman" w:cs="Times New Roman"/>
-        </w:rPr>
-      </w:pPr>
-      <w:r>
-        <w:rPr>
-          <w:rFonts w:ascii="Times New Roman" w:hAnsi="Times New Roman" w:cs="Times New Roman"/>
-        </w:rPr>
-        <w:lastRenderedPageBreak/>
-        <w:t xml:space="preserve">When PerformVision() is called </w:t>
-      </w:r>
-      <w:r>
-        <w:rPr>
-          <w:rFonts w:ascii="Times New Roman" w:hAnsi="Times New Roman" w:cs="Times New Roman"/>
-        </w:rPr>
-        <w:t xml:space="preserve">from its </w:t>
-      </w:r>
-      <w:r>
-        <w:rPr>
-          <w:rFonts w:ascii="Times New Roman" w:hAnsi="Times New Roman" w:cs="Times New Roman"/>
-        </w:rPr>
-        <w:t>TestVision</w:t>
-      </w:r>
-      <w:r>
-        <w:rPr>
-          <w:rFonts w:ascii="Times New Roman" w:hAnsi="Times New Roman" w:cs="Times New Roman"/>
-        </w:rPr>
-        <w:t xml:space="preserve"> reference</w:t>
-      </w:r>
-      <w:r>
-        <w:rPr>
-          <w:rFonts w:ascii="Times New Roman" w:hAnsi="Times New Roman" w:cs="Times New Roman"/>
-        </w:rPr>
-        <w:t>, it will pass the names of the game objects found to the UI Element assigned to it so it will be displayed on screen.</w:t>
-      </w:r>
-      <w:r>
-        <w:rPr>
-          <w:rFonts w:ascii="Times New Roman" w:hAnsi="Times New Roman" w:cs="Times New Roman"/>
-        </w:rPr>
-        <w:tab/>
-      </w:r>
-    </w:p>
-    <w:p>
-      <w:pPr>
-        <w:pStyle w:val="ListParagraph"/>
-        <w:ind w:left="1440"/>
-        <w:rPr>
-          <w:rFonts w:ascii="Times New Roman" w:hAnsi="Times New Roman" w:cs="Times New Roman"/>
-        </w:rPr>
-      </w:pPr>
-    </w:p>
-    <w:p>
-      <w:pPr>
-        <w:pStyle w:val="ListParagraph"/>
-        <w:numPr>
-          <w:ilvl w:val="0"/>
-          <w:numId w:val="21"/>
-        </w:numPr>
-        <w:rPr>
-          <w:rFonts w:ascii="Times New Roman" w:hAnsi="Times New Roman" w:cs="Times New Roman"/>
-        </w:rPr>
-      </w:pPr>
-      <w:r>
-        <w:rPr>
-          <w:rFonts w:ascii="Times New Roman" w:hAnsi="Times New Roman" w:cs="Times New Roman"/>
-        </w:rPr>
-        <w:t xml:space="preserve">Create a TestPrefab </w:t>
-      </w:r>
-    </w:p>
-    <w:p>
-      <w:pPr>
-        <w:pStyle w:val="ListParagraph"/>
-        <w:numPr>
-          <w:ilvl w:val="1"/>
-          <w:numId w:val="21"/>
-        </w:numPr>
-        <w:rPr>
-          <w:rFonts w:ascii="Times New Roman" w:hAnsi="Times New Roman" w:cs="Times New Roman"/>
-        </w:rPr>
-      </w:pPr>
-      <w:r>
-        <w:rPr>
-          <w:rFonts w:ascii="Times New Roman" w:hAnsi="Times New Roman" w:cs="Times New Roman"/>
-        </w:rPr>
-        <w:t xml:space="preserve">It will have both VisionControl and TestVisionControl </w:t>
-      </w:r>
-    </w:p>
-    <w:p>
-      <w:pPr>
-        <w:pStyle w:val="ListParagraph"/>
-        <w:ind w:left="1440"/>
-        <w:rPr>
-          <w:rFonts w:ascii="Times New Roman" w:hAnsi="Times New Roman" w:cs="Times New Roman"/>
-        </w:rPr>
-      </w:pPr>
-    </w:p>
-    <w:p>
-      <w:pPr>
-        <w:pStyle w:val="ListParagraph"/>
-        <w:ind w:left="1440"/>
-        <w:rPr>
-          <w:rFonts w:ascii="Times New Roman" w:hAnsi="Times New Roman" w:cs="Times New Roman"/>
-        </w:rPr>
-      </w:pPr>
-    </w:p>
-    <w:p>
-      <w:pPr>
-        <w:rPr>
-          <w:rFonts w:ascii="Times New Roman" w:hAnsi="Times New Roman" w:cs="Times New Roman"/>
-          <w:b/>
-        </w:rPr>
-      </w:pPr>
-      <w:r>
-        <w:rPr>
-          <w:rFonts w:ascii="Times New Roman" w:hAnsi="Times New Roman" w:cs="Times New Roman"/>
-          <w:b/>
-        </w:rPr>
-        <w:t>Part 2</w:t>
-      </w:r>
-      <w:r>
-        <w:rPr>
-          <w:rFonts w:ascii="Times New Roman" w:hAnsi="Times New Roman" w:cs="Times New Roman"/>
-          <w:b/>
-        </w:rPr>
-        <w:t>:</w:t>
-      </w:r>
-      <w:r>
-        <w:rPr>
-          <w:rFonts w:ascii="Times New Roman" w:hAnsi="Times New Roman" w:cs="Times New Roman"/>
-          <w:b/>
-        </w:rPr>
-        <w:t xml:space="preserve"> A Heist </w:t>
-      </w:r>
-      <w:r>
-        <w:rPr>
-          <w:rFonts w:ascii="Times New Roman" w:hAnsi="Times New Roman" w:cs="Times New Roman"/>
-          <w:b/>
-        </w:rPr>
-        <w:t xml:space="preserve">(Simulation) </w:t>
-      </w:r>
-    </w:p>
-    <w:p>
-      <w:pPr>
-        <w:rPr>
-          <w:rFonts w:ascii="Times New Roman" w:hAnsi="Times New Roman" w:cs="Times New Roman"/>
-        </w:rPr>
-      </w:pPr>
-      <w:r>
-        <w:rPr>
-          <w:rFonts w:ascii="Times New Roman" w:hAnsi="Times New Roman" w:cs="Times New Roman"/>
-        </w:rPr>
-        <w:t>The simulation will consist of the following 3 basic entities.</w:t>
-      </w:r>
-      <w:r>
-        <w:rPr>
-          <w:rFonts w:ascii="Times New Roman" w:hAnsi="Times New Roman" w:cs="Times New Roman"/>
-        </w:rPr>
-        <w:br/>
-      </w:r>
-      <w:r>
-        <w:rPr>
-          <w:rFonts w:ascii="Times New Roman" w:hAnsi="Times New Roman" w:cs="Times New Roman"/>
-        </w:rPr>
-        <w:t>Each</w:t>
-      </w:r>
-      <w:r>
-        <w:rPr>
-          <w:rFonts w:ascii="Times New Roman" w:hAnsi="Times New Roman" w:cs="Times New Roman"/>
-        </w:rPr>
-        <w:t xml:space="preserve"> </w:t>
-      </w:r>
-      <w:r>
-        <w:rPr>
-          <w:rFonts w:ascii="Times New Roman" w:hAnsi="Times New Roman" w:cs="Times New Roman"/>
-        </w:rPr>
-        <w:t>Entity</w:t>
-      </w:r>
-      <w:r>
-        <w:rPr>
-          <w:rFonts w:ascii="Times New Roman" w:hAnsi="Times New Roman" w:cs="Times New Roman"/>
-        </w:rPr>
-        <w:t xml:space="preserve"> </w:t>
-      </w:r>
-      <w:r>
-        <w:rPr>
-          <w:rFonts w:ascii="Times New Roman" w:hAnsi="Times New Roman" w:cs="Times New Roman"/>
-        </w:rPr>
-        <w:t xml:space="preserve">will have </w:t>
-      </w:r>
-      <w:r>
-        <w:rPr>
-          <w:rFonts w:ascii="Times New Roman" w:hAnsi="Times New Roman" w:cs="Times New Roman"/>
-        </w:rPr>
-        <w:t xml:space="preserve">the following behavior states. </w:t>
-      </w:r>
-    </w:p>
-    <w:p>
-      <w:pPr>
-        <w:rPr>
-          <w:rFonts w:ascii="Times New Roman" w:hAnsi="Times New Roman" w:cs="Times New Roman"/>
-        </w:rPr>
-      </w:pPr>
-      <w:r>
-        <w:rPr>
-          <w:rFonts w:ascii="Times New Roman" w:hAnsi="Times New Roman" w:cs="Times New Roman"/>
-        </w:rPr>
-        <w:t>It’s okay to use cubes for this simulation</w:t>
-      </w:r>
-    </w:p>
-    <w:p>
-      <w:pPr>
-        <w:pStyle w:val="ListParagraph"/>
-        <w:numPr>
-          <w:ilvl w:val="0"/>
-          <w:numId w:val="21"/>
-        </w:numPr>
-        <w:rPr>
-          <w:rFonts w:ascii="Times New Roman" w:hAnsi="Times New Roman" w:cs="Times New Roman"/>
-        </w:rPr>
-      </w:pPr>
-      <w:r>
-        <w:rPr>
-          <w:rFonts w:ascii="Times New Roman" w:hAnsi="Times New Roman" w:cs="Times New Roman"/>
-        </w:rPr>
-        <w:t>Money</w:t>
-      </w:r>
-      <w:r>
-        <w:rPr>
-          <w:rFonts w:ascii="Times New Roman" w:hAnsi="Times New Roman" w:cs="Times New Roman"/>
-        </w:rPr>
-        <w:t xml:space="preserve"> [Entity]</w:t>
-      </w:r>
-    </w:p>
-    <w:p>
-      <w:pPr>
-        <w:pStyle w:val="ListParagraph"/>
-        <w:numPr>
-          <w:ilvl w:val="1"/>
-          <w:numId w:val="21"/>
-        </w:numPr>
-        <w:rPr>
-          <w:rFonts w:ascii="Times New Roman" w:hAnsi="Times New Roman" w:cs="Times New Roman"/>
-        </w:rPr>
-      </w:pPr>
-      <w:r>
-        <w:rPr>
-          <w:rFonts w:ascii="Times New Roman" w:hAnsi="Times New Roman" w:cs="Times New Roman"/>
-        </w:rPr>
-        <w:t>Banked</w:t>
-      </w:r>
-      <w:r>
-        <w:rPr>
-          <w:rFonts w:ascii="Times New Roman" w:hAnsi="Times New Roman" w:cs="Times New Roman"/>
-        </w:rPr>
-        <w:t xml:space="preserve"> </w:t>
-      </w:r>
-      <w:r>
-        <w:rPr>
-          <w:rFonts w:ascii="Times New Roman" w:hAnsi="Times New Roman" w:cs="Times New Roman"/>
-          <w:i/>
-        </w:rPr>
-        <w:t>[Behavior State]</w:t>
-      </w:r>
-    </w:p>
-    <w:p>
-      <w:pPr>
-        <w:pStyle w:val="ListParagraph"/>
-        <w:numPr>
-          <w:ilvl w:val="2"/>
-          <w:numId w:val="21"/>
-        </w:numPr>
-        <w:rPr>
-          <w:rFonts w:ascii="Times New Roman" w:hAnsi="Times New Roman" w:cs="Times New Roman"/>
-        </w:rPr>
-      </w:pPr>
-      <w:r>
-        <w:rPr>
-          <w:rFonts w:ascii="Times New Roman" w:hAnsi="Times New Roman" w:cs="Times New Roman"/>
-        </w:rPr>
-        <w:t>Available to be stolen</w:t>
-      </w:r>
-    </w:p>
-    <w:p>
-      <w:pPr>
-        <w:pStyle w:val="ListParagraph"/>
-        <w:numPr>
-          <w:ilvl w:val="2"/>
-          <w:numId w:val="21"/>
-        </w:numPr>
-        <w:rPr>
-          <w:rFonts w:ascii="Times New Roman" w:hAnsi="Times New Roman" w:cs="Times New Roman"/>
-        </w:rPr>
-      </w:pPr>
-      <w:r>
-        <w:rPr>
-          <w:rFonts w:ascii="Times New Roman" w:hAnsi="Times New Roman" w:cs="Times New Roman"/>
-        </w:rPr>
-        <w:t xml:space="preserve">Doesn’t move. </w:t>
-      </w:r>
-    </w:p>
-    <w:p>
-      <w:pPr>
-        <w:pStyle w:val="ListParagraph"/>
-        <w:numPr>
-          <w:ilvl w:val="1"/>
-          <w:numId w:val="21"/>
-        </w:numPr>
-        <w:rPr>
-          <w:rFonts w:ascii="Times New Roman" w:hAnsi="Times New Roman" w:cs="Times New Roman"/>
-        </w:rPr>
-      </w:pPr>
-      <w:r>
-        <w:rPr>
-          <w:rFonts w:ascii="Times New Roman" w:hAnsi="Times New Roman" w:cs="Times New Roman"/>
-        </w:rPr>
-        <w:t>Stolen</w:t>
-      </w:r>
-      <w:r>
-        <w:rPr>
-          <w:rFonts w:ascii="Times New Roman" w:hAnsi="Times New Roman" w:cs="Times New Roman"/>
-        </w:rPr>
-        <w:t xml:space="preserve"> </w:t>
-      </w:r>
-      <w:r>
-        <w:rPr>
-          <w:rFonts w:ascii="Times New Roman" w:hAnsi="Times New Roman" w:cs="Times New Roman"/>
-          <w:i/>
-        </w:rPr>
-        <w:t>[Behavior State]</w:t>
-      </w:r>
-    </w:p>
-    <w:p>
-      <w:pPr>
-        <w:pStyle w:val="ListParagraph"/>
-        <w:numPr>
-          <w:ilvl w:val="2"/>
-          <w:numId w:val="21"/>
-        </w:numPr>
-        <w:rPr>
-          <w:rFonts w:ascii="Times New Roman" w:hAnsi="Times New Roman" w:cs="Times New Roman"/>
-        </w:rPr>
-      </w:pPr>
-      <w:r>
-        <w:rPr>
-          <w:rFonts w:ascii="Times New Roman" w:hAnsi="Times New Roman" w:cs="Times New Roman"/>
-        </w:rPr>
-        <w:t xml:space="preserve">Money is </w:t>
-      </w:r>
-      <w:r>
-        <w:rPr>
-          <w:rFonts w:ascii="Times New Roman" w:hAnsi="Times New Roman" w:cs="Times New Roman"/>
-        </w:rPr>
-        <w:t>Stolen</w:t>
-      </w:r>
-      <w:r>
-        <w:rPr>
-          <w:rFonts w:ascii="Times New Roman" w:hAnsi="Times New Roman" w:cs="Times New Roman"/>
-        </w:rPr>
-        <w:t xml:space="preserve"> when Robber touches it</w:t>
-      </w:r>
-    </w:p>
-    <w:p>
-      <w:pPr>
-        <w:pStyle w:val="ListParagraph"/>
-        <w:numPr>
-          <w:ilvl w:val="2"/>
-          <w:numId w:val="21"/>
-        </w:numPr>
-        <w:rPr>
-          <w:rFonts w:ascii="Times New Roman" w:hAnsi="Times New Roman" w:cs="Times New Roman"/>
-        </w:rPr>
-      </w:pPr>
-      <w:r>
-        <w:rPr>
-          <w:rFonts w:ascii="Times New Roman" w:hAnsi="Times New Roman" w:cs="Times New Roman"/>
-        </w:rPr>
-        <w:t xml:space="preserve">Is no longer </w:t>
-      </w:r>
-      <w:r>
-        <w:rPr>
-          <w:rFonts w:ascii="Times New Roman" w:hAnsi="Times New Roman" w:cs="Times New Roman"/>
-        </w:rPr>
-        <w:t>active in the scene</w:t>
-      </w:r>
-    </w:p>
-    <w:p>
-      <w:pPr>
-        <w:pStyle w:val="ListParagraph"/>
-        <w:numPr>
-          <w:ilvl w:val="0"/>
-          <w:numId w:val="21"/>
-        </w:numPr>
-        <w:rPr>
-          <w:rFonts w:ascii="Times New Roman" w:hAnsi="Times New Roman" w:cs="Times New Roman"/>
-        </w:rPr>
-      </w:pPr>
-      <w:r>
-        <w:rPr>
-          <w:rFonts w:ascii="Times New Roman" w:hAnsi="Times New Roman" w:cs="Times New Roman"/>
-        </w:rPr>
-        <w:t>Guard:</w:t>
-      </w:r>
-      <w:r>
-        <w:rPr>
-          <w:rFonts w:ascii="Times New Roman" w:hAnsi="Times New Roman" w:cs="Times New Roman"/>
-        </w:rPr>
-        <w:t xml:space="preserve"> </w:t>
-      </w:r>
-      <w:r>
-        <w:rPr>
-          <w:rFonts w:ascii="Times New Roman" w:hAnsi="Times New Roman" w:cs="Times New Roman"/>
-        </w:rPr>
-        <w:t>[Entity]</w:t>
-      </w:r>
-    </w:p>
-    <w:p>
-      <w:pPr>
-        <w:pStyle w:val="ListParagraph"/>
-        <w:numPr>
-          <w:ilvl w:val="1"/>
-          <w:numId w:val="21"/>
-        </w:numPr>
-        <w:rPr>
-          <w:rFonts w:ascii="Times New Roman" w:hAnsi="Times New Roman" w:cs="Times New Roman"/>
-        </w:rPr>
-      </w:pPr>
-      <w:r>
-        <w:rPr>
-          <w:rFonts w:ascii="Times New Roman" w:hAnsi="Times New Roman" w:cs="Times New Roman"/>
-        </w:rPr>
-        <w:t xml:space="preserve">Patrol </w:t>
-      </w:r>
-      <w:r>
-        <w:rPr>
-          <w:rFonts w:ascii="Times New Roman" w:hAnsi="Times New Roman" w:cs="Times New Roman"/>
-          <w:i/>
-        </w:rPr>
-        <w:t>[Behavior State]</w:t>
-      </w:r>
-    </w:p>
-    <w:p>
-      <w:pPr>
-        <w:pStyle w:val="ListParagraph"/>
-        <w:numPr>
-          <w:ilvl w:val="2"/>
-          <w:numId w:val="21"/>
-        </w:numPr>
-        <w:rPr>
-          <w:rFonts w:ascii="Times New Roman" w:hAnsi="Times New Roman" w:cs="Times New Roman"/>
-        </w:rPr>
-      </w:pPr>
-      <w:r>
-        <w:rPr>
-          <w:rFonts w:ascii="Times New Roman" w:hAnsi="Times New Roman" w:cs="Times New Roman"/>
-        </w:rPr>
-        <w:t>Walks a path around the money</w:t>
-      </w:r>
-    </w:p>
-    <w:p>
-      <w:pPr>
-        <w:pStyle w:val="ListParagraph"/>
-        <w:numPr>
-          <w:ilvl w:val="1"/>
-          <w:numId w:val="21"/>
-        </w:numPr>
-        <w:rPr>
-          <w:rFonts w:ascii="Times New Roman" w:hAnsi="Times New Roman" w:cs="Times New Roman"/>
-        </w:rPr>
-      </w:pPr>
-      <w:r>
-        <w:rPr>
-          <w:rFonts w:ascii="Times New Roman" w:hAnsi="Times New Roman" w:cs="Times New Roman"/>
-        </w:rPr>
-        <w:t>Chase</w:t>
-      </w:r>
-      <w:r>
-        <w:rPr>
-          <w:rFonts w:ascii="Times New Roman" w:hAnsi="Times New Roman" w:cs="Times New Roman"/>
-        </w:rPr>
-        <w:t xml:space="preserve"> </w:t>
-      </w:r>
-      <w:r>
-        <w:rPr>
-          <w:rFonts w:ascii="Times New Roman" w:hAnsi="Times New Roman" w:cs="Times New Roman"/>
-          <w:i/>
-        </w:rPr>
-        <w:t>[Behavior State]</w:t>
-      </w:r>
-    </w:p>
-    <w:p>
-      <w:pPr>
-        <w:pStyle w:val="ListParagraph"/>
-        <w:numPr>
-          <w:ilvl w:val="2"/>
-          <w:numId w:val="21"/>
-        </w:numPr>
-        <w:rPr>
-          <w:rFonts w:ascii="Times New Roman" w:hAnsi="Times New Roman" w:cs="Times New Roman"/>
-        </w:rPr>
-      </w:pPr>
-      <w:r>
-        <w:rPr>
-          <w:rFonts w:ascii="Times New Roman" w:hAnsi="Times New Roman" w:cs="Times New Roman"/>
-        </w:rPr>
-        <w:t>Moves towards the Robber</w:t>
-      </w:r>
-    </w:p>
-    <w:p>
-      <w:pPr>
-        <w:pStyle w:val="ListParagraph"/>
-        <w:numPr>
-          <w:ilvl w:val="2"/>
-          <w:numId w:val="21"/>
-        </w:numPr>
-        <w:rPr>
-          <w:rFonts w:ascii="Times New Roman" w:hAnsi="Times New Roman" w:cs="Times New Roman"/>
-        </w:rPr>
-      </w:pPr>
-      <w:r>
-        <w:rPr>
-          <w:rFonts w:ascii="Times New Roman" w:hAnsi="Times New Roman" w:cs="Times New Roman"/>
-        </w:rPr>
-        <w:t>Moves at Walking Speed</w:t>
-      </w:r>
-    </w:p>
-    <w:p>
-      <w:pPr>
-        <w:pStyle w:val="ListParagraph"/>
-        <w:numPr>
-          <w:ilvl w:val="1"/>
-          <w:numId w:val="21"/>
-        </w:numPr>
-        <w:rPr>
-          <w:rFonts w:ascii="Times New Roman" w:hAnsi="Times New Roman" w:cs="Times New Roman"/>
-        </w:rPr>
-      </w:pPr>
-      <w:r>
-        <w:rPr>
-          <w:rFonts w:ascii="Times New Roman" w:hAnsi="Times New Roman" w:cs="Times New Roman"/>
-        </w:rPr>
-        <w:t>Sprint</w:t>
-      </w:r>
-      <w:r>
-        <w:rPr>
-          <w:rFonts w:ascii="Times New Roman" w:hAnsi="Times New Roman" w:cs="Times New Roman"/>
-        </w:rPr>
-        <w:t xml:space="preserve"> </w:t>
-      </w:r>
-      <w:r>
-        <w:rPr>
-          <w:rFonts w:ascii="Times New Roman" w:hAnsi="Times New Roman" w:cs="Times New Roman"/>
-          <w:i/>
-        </w:rPr>
-        <w:t>[Behavior State]</w:t>
-      </w:r>
-    </w:p>
-    <w:p>
-      <w:pPr>
-        <w:pStyle w:val="ListParagraph"/>
-        <w:numPr>
-          <w:ilvl w:val="0"/>
-          <w:numId w:val="21"/>
-        </w:numPr>
-        <w:rPr>
-          <w:rFonts w:ascii="Times New Roman" w:hAnsi="Times New Roman" w:cs="Times New Roman"/>
-        </w:rPr>
-      </w:pPr>
-      <w:r>
-        <w:rPr>
-          <w:rFonts w:ascii="Times New Roman" w:hAnsi="Times New Roman" w:cs="Times New Roman"/>
-        </w:rPr>
-        <w:t>Robber</w:t>
-      </w:r>
-      <w:r>
-        <w:rPr>
-          <w:rFonts w:ascii="Times New Roman" w:hAnsi="Times New Roman" w:cs="Times New Roman"/>
-        </w:rPr>
-        <w:t xml:space="preserve"> </w:t>
-      </w:r>
-      <w:r>
-        <w:rPr>
-          <w:rFonts w:ascii="Times New Roman" w:hAnsi="Times New Roman" w:cs="Times New Roman"/>
-        </w:rPr>
-        <w:t>[Entity]</w:t>
-      </w:r>
-    </w:p>
-    <w:p>
-      <w:pPr>
-        <w:pStyle w:val="ListParagraph"/>
-        <w:numPr>
-          <w:ilvl w:val="1"/>
-          <w:numId w:val="21"/>
-        </w:numPr>
-        <w:rPr>
-          <w:rFonts w:ascii="Times New Roman" w:hAnsi="Times New Roman" w:cs="Times New Roman"/>
-        </w:rPr>
-      </w:pPr>
-      <w:r>
-        <w:rPr>
-          <w:rFonts w:ascii="Times New Roman" w:hAnsi="Times New Roman" w:cs="Times New Roman"/>
-        </w:rPr>
-        <w:t>Case</w:t>
-      </w:r>
-      <w:r>
-        <w:rPr>
-          <w:rFonts w:ascii="Times New Roman" w:hAnsi="Times New Roman" w:cs="Times New Roman"/>
-        </w:rPr>
-        <w:t xml:space="preserve"> </w:t>
-      </w:r>
-      <w:r>
-        <w:rPr>
-          <w:rFonts w:ascii="Times New Roman" w:hAnsi="Times New Roman" w:cs="Times New Roman"/>
-          <w:i/>
-        </w:rPr>
-        <w:t>[Behavior State]</w:t>
-      </w:r>
-    </w:p>
-    <w:p>
-      <w:pPr>
-        <w:pStyle w:val="ListParagraph"/>
-        <w:numPr>
-          <w:ilvl w:val="2"/>
-          <w:numId w:val="21"/>
-        </w:numPr>
-        <w:rPr>
-          <w:rFonts w:ascii="Times New Roman" w:hAnsi="Times New Roman" w:cs="Times New Roman"/>
-        </w:rPr>
-      </w:pPr>
-      <w:r>
-        <w:rPr>
-          <w:rFonts w:ascii="Times New Roman" w:hAnsi="Times New Roman" w:cs="Times New Roman"/>
-        </w:rPr>
-        <w:t>Moves into position to steal the money</w:t>
-      </w:r>
-    </w:p>
-    <w:p>
-      <w:pPr>
-        <w:pStyle w:val="ListParagraph"/>
-        <w:numPr>
-          <w:ilvl w:val="2"/>
-          <w:numId w:val="21"/>
-        </w:numPr>
-        <w:rPr>
-          <w:rFonts w:ascii="Times New Roman" w:hAnsi="Times New Roman" w:cs="Times New Roman"/>
-        </w:rPr>
-      </w:pPr>
-      <w:r>
-        <w:rPr>
-          <w:rFonts w:ascii="Times New Roman" w:hAnsi="Times New Roman" w:cs="Times New Roman"/>
-        </w:rPr>
-        <w:t>Moves at walking speed</w:t>
-      </w:r>
-    </w:p>
-    <w:p>
-      <w:pPr>
-        <w:pStyle w:val="ListParagraph"/>
-        <w:numPr>
-          <w:ilvl w:val="1"/>
-          <w:numId w:val="21"/>
-        </w:numPr>
-        <w:rPr>
-          <w:rFonts w:ascii="Times New Roman" w:hAnsi="Times New Roman" w:cs="Times New Roman"/>
-        </w:rPr>
-      </w:pPr>
-      <w:r>
-        <w:rPr>
-          <w:rFonts w:ascii="Times New Roman" w:hAnsi="Times New Roman" w:cs="Times New Roman"/>
-        </w:rPr>
-        <w:t>Flee</w:t>
-      </w:r>
-      <w:r>
-        <w:rPr>
-          <w:rFonts w:ascii="Times New Roman" w:hAnsi="Times New Roman" w:cs="Times New Roman"/>
-        </w:rPr>
-        <w:t xml:space="preserve"> </w:t>
-      </w:r>
-      <w:r>
-        <w:rPr>
-          <w:rFonts w:ascii="Times New Roman" w:hAnsi="Times New Roman" w:cs="Times New Roman"/>
-          <w:i/>
-        </w:rPr>
-        <w:t>[Behavior State]</w:t>
-      </w:r>
-    </w:p>
-    <w:p>
-      <w:pPr>
-        <w:pStyle w:val="ListParagraph"/>
-        <w:numPr>
-          <w:ilvl w:val="2"/>
-          <w:numId w:val="21"/>
-        </w:numPr>
-        <w:rPr>
-          <w:rFonts w:ascii="Times New Roman" w:hAnsi="Times New Roman" w:cs="Times New Roman"/>
-        </w:rPr>
-      </w:pPr>
-      <w:r>
-        <w:rPr>
-          <w:rFonts w:ascii="Times New Roman" w:hAnsi="Times New Roman" w:cs="Times New Roman"/>
-        </w:rPr>
-        <w:t>Oh Shit, it’s the cops</w:t>
-      </w:r>
-    </w:p>
-    <w:p>
-      <w:pPr>
-        <w:pStyle w:val="ListParagraph"/>
-        <w:numPr>
-          <w:ilvl w:val="2"/>
-          <w:numId w:val="21"/>
-        </w:numPr>
-        <w:rPr>
-          <w:rFonts w:ascii="Times New Roman" w:hAnsi="Times New Roman" w:cs="Times New Roman"/>
-        </w:rPr>
-      </w:pPr>
-      <w:r>
-        <w:rPr>
-          <w:rFonts w:ascii="Times New Roman" w:hAnsi="Times New Roman" w:cs="Times New Roman"/>
-        </w:rPr>
-        <w:t>Flees to get away</w:t>
-      </w:r>
-      <w:r>
-        <w:rPr>
-          <w:rFonts w:ascii="Times New Roman" w:hAnsi="Times New Roman" w:cs="Times New Roman"/>
-        </w:rPr>
-        <w:t xml:space="preserve"> from a guard</w:t>
-      </w:r>
-    </w:p>
-    <w:p>
-      <w:pPr>
-        <w:pStyle w:val="ListParagraph"/>
-        <w:numPr>
-          <w:ilvl w:val="1"/>
-          <w:numId w:val="21"/>
-        </w:numPr>
-        <w:rPr>
-          <w:rFonts w:ascii="Times New Roman" w:hAnsi="Times New Roman" w:cs="Times New Roman"/>
-        </w:rPr>
-      </w:pPr>
-      <w:r>
-        <w:rPr>
-          <w:rFonts w:ascii="Times New Roman" w:hAnsi="Times New Roman" w:cs="Times New Roman"/>
-        </w:rPr>
-        <w:t>Steal</w:t>
-      </w:r>
-      <w:r>
-        <w:rPr>
-          <w:rFonts w:ascii="Times New Roman" w:hAnsi="Times New Roman" w:cs="Times New Roman"/>
-        </w:rPr>
-        <w:t xml:space="preserve"> </w:t>
-      </w:r>
-      <w:r>
-        <w:rPr>
-          <w:rFonts w:ascii="Times New Roman" w:hAnsi="Times New Roman" w:cs="Times New Roman"/>
-          <w:i/>
-        </w:rPr>
-        <w:t>[Behavior State]</w:t>
-      </w:r>
-    </w:p>
-    <w:p>
-      <w:pPr>
-        <w:pStyle w:val="ListParagraph"/>
-        <w:numPr>
-          <w:ilvl w:val="2"/>
-          <w:numId w:val="21"/>
-        </w:numPr>
-        <w:rPr>
-          <w:rFonts w:ascii="Times New Roman" w:hAnsi="Times New Roman" w:cs="Times New Roman"/>
-        </w:rPr>
-      </w:pPr>
-      <w:r>
-        <w:rPr>
-          <w:rFonts w:ascii="Times New Roman" w:hAnsi="Times New Roman" w:cs="Times New Roman"/>
-        </w:rPr>
-        <w:t>Short quick burst of movement to grab the money</w:t>
-      </w:r>
-    </w:p>
-    <w:p>
-      <w:pPr>
-        <w:pStyle w:val="ListParagraph"/>
-        <w:numPr>
-          <w:ilvl w:val="1"/>
-          <w:numId w:val="21"/>
-        </w:numPr>
-        <w:rPr>
-          <w:rFonts w:ascii="Times New Roman" w:hAnsi="Times New Roman" w:cs="Times New Roman"/>
-        </w:rPr>
-      </w:pPr>
-      <w:r>
-        <w:rPr>
-          <w:rFonts w:ascii="Times New Roman" w:hAnsi="Times New Roman" w:cs="Times New Roman"/>
-        </w:rPr>
-        <w:t>Caught</w:t>
-      </w:r>
-      <w:r>
-        <w:rPr>
-          <w:rFonts w:ascii="Times New Roman" w:hAnsi="Times New Roman" w:cs="Times New Roman"/>
-        </w:rPr>
-        <w:t xml:space="preserve"> </w:t>
-      </w:r>
-      <w:r>
-        <w:rPr>
-          <w:rFonts w:ascii="Times New Roman" w:hAnsi="Times New Roman" w:cs="Times New Roman"/>
-          <w:i/>
-        </w:rPr>
-        <w:t>[Behavior State]</w:t>
-      </w:r>
-    </w:p>
-    <w:p>
-      <w:pPr>
-        <w:pStyle w:val="ListParagraph"/>
-        <w:numPr>
-          <w:ilvl w:val="2"/>
-          <w:numId w:val="21"/>
-        </w:numPr>
-        <w:rPr>
-          <w:rFonts w:ascii="Times New Roman" w:hAnsi="Times New Roman" w:cs="Times New Roman"/>
-        </w:rPr>
-      </w:pPr>
-      <w:r>
-        <w:rPr>
-          <w:rFonts w:ascii="Times New Roman" w:hAnsi="Times New Roman" w:cs="Times New Roman"/>
-        </w:rPr>
-        <w:t>When touched by a guard, the robber is caught</w:t>
-      </w:r>
-    </w:p>
-    <w:p>
-      <w:pPr>
-        <w:pStyle w:val="ListParagraph"/>
-        <w:numPr>
-          <w:ilvl w:val="2"/>
-          <w:numId w:val="21"/>
-        </w:numPr>
-        <w:rPr>
-          <w:rFonts w:ascii="Times New Roman" w:hAnsi="Times New Roman" w:cs="Times New Roman"/>
-        </w:rPr>
-      </w:pPr>
-      <w:r>
-        <w:rPr>
-          <w:rFonts w:ascii="Times New Roman" w:hAnsi="Times New Roman" w:cs="Times New Roman"/>
-        </w:rPr>
-        <w:t xml:space="preserve">Is no longer </w:t>
-      </w:r>
-      <w:r>
-        <w:rPr>
-          <w:rFonts w:ascii="Times New Roman" w:hAnsi="Times New Roman" w:cs="Times New Roman"/>
-        </w:rPr>
-        <w:t>active in the scene</w:t>
-      </w:r>
-      <w:bookmarkStart w:id="0" w:name="_GoBack"/>
-      <w:bookmarkEnd w:id="0"/>
-    </w:p>
-    <w:p>
-      <w:pPr>
-        <w:rPr>
-          <w:rFonts w:ascii="Times New Roman" w:hAnsi="Times New Roman" w:cs="Times New Roman"/>
-        </w:rPr>
-      </w:pPr>
-      <w:r>
-        <w:rPr>
-          <w:rFonts w:ascii="Times New Roman" w:hAnsi="Times New Roman" w:cs="Times New Roman"/>
-        </w:rPr>
-        <w:t xml:space="preserve">Simulation Ends when either </w:t>
-      </w:r>
-    </w:p>
-    <w:p>
-      <w:pPr>
-        <w:pStyle w:val="ListParagraph"/>
-        <w:numPr>
-          <w:ilvl w:val="0"/>
-          <w:numId w:val="21"/>
-        </w:numPr>
-        <w:rPr>
-          <w:rFonts w:ascii="Times New Roman" w:hAnsi="Times New Roman" w:cs="Times New Roman"/>
-        </w:rPr>
-      </w:pPr>
-      <w:r>
-        <w:rPr>
-          <w:rFonts w:ascii="Times New Roman" w:hAnsi="Times New Roman" w:cs="Times New Roman"/>
-        </w:rPr>
-        <w:t>All Robbers are caught</w:t>
-      </w:r>
-    </w:p>
-    <w:p>
-      <w:pPr>
-        <w:pStyle w:val="ListParagraph"/>
-        <w:numPr>
-          <w:ilvl w:val="0"/>
-          <w:numId w:val="21"/>
-        </w:numPr>
-        <w:rPr>
-          <w:rFonts w:ascii="Times New Roman" w:hAnsi="Times New Roman" w:cs="Times New Roman"/>
-        </w:rPr>
-      </w:pPr>
-      <w:r>
-        <w:rPr>
-          <w:rFonts w:ascii="Times New Roman" w:hAnsi="Times New Roman" w:cs="Times New Roman"/>
-        </w:rPr>
-        <w:t>All Money is stolen</w:t>
+      <w:proofErr w:type="spellEnd"/>
+      <w:r>
+        <w:rPr>
+          <w:rFonts w:ascii="Times New Roman" w:hAnsi="Times New Roman" w:cs="Times New Roman"/>
+          <w:sz w:val="24"/>
+          <w:szCs w:val="24"/>
+        </w:rPr>
+        <w:t xml:space="preserve"> elements as appropriate. </w:t>
       </w:r>
     </w:p>
     <w:sectPr>
@@ -1690,7 +781,7 @@
 </file>
 
 <file path=word/numbering.xml><?xml version="1.0" encoding="utf-8"?>
-<w:numbering xmlns:wpc="http://schemas.microsoft.com/office/word/2010/wordprocessingCanvas" xmlns:cx="http://schemas.microsoft.com/office/drawing/2014/chartex" xmlns:cx1="http://schemas.microsoft.com/office/drawing/2015/9/8/chartex" xmlns:mc="http://schemas.openxmlformats.org/markup-compatibility/2006" xmlns:o="urn:schemas-microsoft-com:office:office" xmlns:r="http://schemas.openxmlformats.org/officeDocument/2006/relationships" xmlns:m="http://schemas.openxmlformats.org/officeDocument/2006/math" xmlns:v="urn:schemas-microsoft-com:vml" xmlns:wp14="http://schemas.microsoft.com/office/word/2010/wordprocessingDrawing" xmlns:wp="http://schemas.openxmlformats.org/drawingml/2006/wordprocessingDrawing" xmlns:w10="urn:schemas-microsoft-com:office:word" xmlns:w="http://schemas.openxmlformats.org/wordprocessingml/2006/main" xmlns:w14="http://schemas.microsoft.com/office/word/2010/wordml" xmlns:w15="http://schemas.microsoft.com/office/word/2012/wordml" xmlns:w16se="http://schemas.microsoft.com/office/word/2015/wordml/symex" xmlns:wpg="http://schemas.microsoft.com/office/word/2010/wordprocessingGroup" xmlns:wpi="http://schemas.microsoft.com/office/word/2010/wordprocessingInk" xmlns:wne="http://schemas.microsoft.com/office/word/2006/wordml" xmlns:wps="http://schemas.microsoft.com/office/word/2010/wordprocessingShape" mc:Ignorable="w14 w15 w16se wp14">
+<w:numbering xmlns:wpc="http://schemas.microsoft.com/office/word/2010/wordprocessingCanvas" xmlns:cx="http://schemas.microsoft.com/office/drawing/2014/chartex" xmlns:cx1="http://schemas.microsoft.com/office/drawing/2015/9/8/chartex" xmlns:cx2="http://schemas.microsoft.com/office/drawing/2015/10/21/chartex" xmlns:cx3="http://schemas.microsoft.com/office/drawing/2016/5/9/chartex" xmlns:cx4="http://schemas.microsoft.com/office/drawing/2016/5/10/chartex" xmlns:cx5="http://schemas.microsoft.com/office/drawing/2016/5/11/chartex" xmlns:cx6="http://schemas.microsoft.com/office/drawing/2016/5/12/chartex" xmlns:cx7="http://schemas.microsoft.com/office/drawing/2016/5/13/chartex" xmlns:cx8="http://schemas.microsoft.com/office/drawing/2016/5/14/chartex" xmlns:mc="http://schemas.openxmlformats.org/markup-compatibility/2006" xmlns:aink="http://schemas.microsoft.com/office/drawing/2016/ink" xmlns:am3d="http://schemas.microsoft.com/office/drawing/2017/model3d" xmlns:o="urn:schemas-microsoft-com:office:office" xmlns:r="http://schemas.openxmlformats.org/officeDocument/2006/relationships" xmlns:m="http://schemas.openxmlformats.org/officeDocument/2006/math" xmlns:v="urn:schemas-microsoft-com:vml" xmlns:wp14="http://schemas.microsoft.com/office/word/2010/wordprocessingDrawing" xmlns:wp="http://schemas.openxmlformats.org/drawingml/2006/wordprocessingDrawing" xmlns:w10="urn:schemas-microsoft-com:office:word" xmlns:w="http://schemas.openxmlformats.org/wordprocessingml/2006/main" xmlns:w14="http://schemas.microsoft.com/office/word/2010/wordml" xmlns:w15="http://schemas.microsoft.com/office/word/2012/wordml" xmlns:w16cid="http://schemas.microsoft.com/office/word/2016/wordml/cid" xmlns:w16se="http://schemas.microsoft.com/office/word/2015/wordml/symex" xmlns:wpg="http://schemas.microsoft.com/office/word/2010/wordprocessingGroup" xmlns:wpi="http://schemas.microsoft.com/office/word/2010/wordprocessingInk" xmlns:wne="http://schemas.microsoft.com/office/word/2006/wordml" xmlns:wps="http://schemas.microsoft.com/office/word/2010/wordprocessingShape" mc:Ignorable="w14 w15 w16se w16cid wp14">
   <w:abstractNum w:abstractNumId="0" w15:restartNumberingAfterBreak="0">
     <w:nsid w:val="16946E19"/>
     <w:multiLevelType w:val="hybridMultilevel"/>
@@ -2095,118 +1186,6 @@
     </w:lvl>
   </w:abstractNum>
   <w:abstractNum w:abstractNumId="4" w15:restartNumberingAfterBreak="0">
-    <w:nsid w:val="245D3FE4"/>
-    <w:multiLevelType w:val="hybridMultilevel"/>
-    <w:tmpl w:val="B21444C2"/>
-    <w:lvl w:ilvl="0" w:tplc="82C2D17A">
-      <w:numFmt w:val="bullet"/>
-      <w:lvlText w:val=""/>
-      <w:lvlJc w:val="left"/>
-      <w:pPr>
-        <w:ind w:left="720" w:hanging="360"/>
-      </w:pPr>
-      <w:rPr>
-        <w:rFonts w:ascii="Symbol" w:eastAsiaTheme="minorHAnsi" w:hAnsi="Symbol" w:cs="Times New Roman" w:hint="default"/>
-      </w:rPr>
-    </w:lvl>
-    <w:lvl w:ilvl="1" w:tplc="04090003">
-      <w:start w:val="1"/>
-      <w:numFmt w:val="bullet"/>
-      <w:lvlText w:val="o"/>
-      <w:lvlJc w:val="left"/>
-      <w:pPr>
-        <w:ind w:left="1440" w:hanging="360"/>
-      </w:pPr>
-      <w:rPr>
-        <w:rFonts w:ascii="Courier New" w:hAnsi="Courier New" w:cs="Courier New" w:hint="default"/>
-      </w:rPr>
-    </w:lvl>
-    <w:lvl w:ilvl="2" w:tplc="04090005">
-      <w:start w:val="1"/>
-      <w:numFmt w:val="bullet"/>
-      <w:lvlText w:val=""/>
-      <w:lvlJc w:val="left"/>
-      <w:pPr>
-        <w:ind w:left="2160" w:hanging="360"/>
-      </w:pPr>
-      <w:rPr>
-        <w:rFonts w:ascii="Wingdings" w:hAnsi="Wingdings" w:hint="default"/>
-      </w:rPr>
-    </w:lvl>
-    <w:lvl w:ilvl="3" w:tplc="04090001" w:tentative="1">
-      <w:start w:val="1"/>
-      <w:numFmt w:val="bullet"/>
-      <w:lvlText w:val=""/>
-      <w:lvlJc w:val="left"/>
-      <w:pPr>
-        <w:ind w:left="2880" w:hanging="360"/>
-      </w:pPr>
-      <w:rPr>
-        <w:rFonts w:ascii="Symbol" w:hAnsi="Symbol" w:hint="default"/>
-      </w:rPr>
-    </w:lvl>
-    <w:lvl w:ilvl="4" w:tplc="04090003" w:tentative="1">
-      <w:start w:val="1"/>
-      <w:numFmt w:val="bullet"/>
-      <w:lvlText w:val="o"/>
-      <w:lvlJc w:val="left"/>
-      <w:pPr>
-        <w:ind w:left="3600" w:hanging="360"/>
-      </w:pPr>
-      <w:rPr>
-        <w:rFonts w:ascii="Courier New" w:hAnsi="Courier New" w:cs="Courier New" w:hint="default"/>
-      </w:rPr>
-    </w:lvl>
-    <w:lvl w:ilvl="5" w:tplc="04090005" w:tentative="1">
-      <w:start w:val="1"/>
-      <w:numFmt w:val="bullet"/>
-      <w:lvlText w:val=""/>
-      <w:lvlJc w:val="left"/>
-      <w:pPr>
-        <w:ind w:left="4320" w:hanging="360"/>
-      </w:pPr>
-      <w:rPr>
-        <w:rFonts w:ascii="Wingdings" w:hAnsi="Wingdings" w:hint="default"/>
-      </w:rPr>
-    </w:lvl>
-    <w:lvl w:ilvl="6" w:tplc="04090001" w:tentative="1">
-      <w:start w:val="1"/>
-      <w:numFmt w:val="bullet"/>
-      <w:lvlText w:val=""/>
-      <w:lvlJc w:val="left"/>
-      <w:pPr>
-        <w:ind w:left="5040" w:hanging="360"/>
-      </w:pPr>
-      <w:rPr>
-        <w:rFonts w:ascii="Symbol" w:hAnsi="Symbol" w:hint="default"/>
-      </w:rPr>
-    </w:lvl>
-    <w:lvl w:ilvl="7" w:tplc="04090003" w:tentative="1">
-      <w:start w:val="1"/>
-      <w:numFmt w:val="bullet"/>
-      <w:lvlText w:val="o"/>
-      <w:lvlJc w:val="left"/>
-      <w:pPr>
-        <w:ind w:left="5760" w:hanging="360"/>
-      </w:pPr>
-      <w:rPr>
-        <w:rFonts w:ascii="Courier New" w:hAnsi="Courier New" w:cs="Courier New" w:hint="default"/>
-      </w:rPr>
-    </w:lvl>
-    <w:lvl w:ilvl="8" w:tplc="04090005" w:tentative="1">
-      <w:start w:val="1"/>
-      <w:numFmt w:val="bullet"/>
-      <w:lvlText w:val=""/>
-      <w:lvlJc w:val="left"/>
-      <w:pPr>
-        <w:ind w:left="6480" w:hanging="360"/>
-      </w:pPr>
-      <w:rPr>
-        <w:rFonts w:ascii="Wingdings" w:hAnsi="Wingdings" w:hint="default"/>
-      </w:rPr>
-    </w:lvl>
-  </w:abstractNum>
-  <w:abstractNum w:abstractNumId="5" w15:restartNumberingAfterBreak="0">
     <w:nsid w:val="28B73DE1"/>
     <w:multiLevelType w:val="hybridMultilevel"/>
     <w:tmpl w:val="C57E309E"/>
@@ -2295,7 +1274,7 @@
       </w:pPr>
     </w:lvl>
   </w:abstractNum>
-  <w:abstractNum w:abstractNumId="6" w15:restartNumberingAfterBreak="0">
+  <w:abstractNum w:abstractNumId="5" w15:restartNumberingAfterBreak="0">
     <w:nsid w:val="2ACD3DA3"/>
     <w:multiLevelType w:val="hybridMultilevel"/>
     <w:tmpl w:val="44922AB2"/>
@@ -2408,7 +1387,7 @@
       </w:rPr>
     </w:lvl>
   </w:abstractNum>
-  <w:abstractNum w:abstractNumId="7" w15:restartNumberingAfterBreak="0">
+  <w:abstractNum w:abstractNumId="6" w15:restartNumberingAfterBreak="0">
     <w:nsid w:val="30BE1B0C"/>
     <w:multiLevelType w:val="hybridMultilevel"/>
     <w:tmpl w:val="5EF08C22"/>
@@ -2498,7 +1477,7 @@
       </w:pPr>
     </w:lvl>
   </w:abstractNum>
-  <w:abstractNum w:abstractNumId="8" w15:restartNumberingAfterBreak="0">
+  <w:abstractNum w:abstractNumId="7" w15:restartNumberingAfterBreak="0">
     <w:nsid w:val="34130A97"/>
     <w:multiLevelType w:val="hybridMultilevel"/>
     <w:tmpl w:val="56207F50"/>
@@ -2611,7 +1590,7 @@
       </w:rPr>
     </w:lvl>
   </w:abstractNum>
-  <w:abstractNum w:abstractNumId="9" w15:restartNumberingAfterBreak="0">
+  <w:abstractNum w:abstractNumId="8" w15:restartNumberingAfterBreak="0">
     <w:nsid w:val="359F6134"/>
     <w:multiLevelType w:val="hybridMultilevel"/>
     <w:tmpl w:val="7C461478"/>
@@ -2723,7 +1702,7 @@
       </w:rPr>
     </w:lvl>
   </w:abstractNum>
-  <w:abstractNum w:abstractNumId="10" w15:restartNumberingAfterBreak="0">
+  <w:abstractNum w:abstractNumId="9" w15:restartNumberingAfterBreak="0">
     <w:nsid w:val="389C7D89"/>
     <w:multiLevelType w:val="hybridMultilevel"/>
     <w:tmpl w:val="0FB4D590"/>
@@ -2836,7 +1815,7 @@
       </w:rPr>
     </w:lvl>
   </w:abstractNum>
-  <w:abstractNum w:abstractNumId="11" w15:restartNumberingAfterBreak="0">
+  <w:abstractNum w:abstractNumId="10" w15:restartNumberingAfterBreak="0">
     <w:nsid w:val="3D286B49"/>
     <w:multiLevelType w:val="hybridMultilevel"/>
     <w:tmpl w:val="D084E3AC"/>
@@ -2925,7 +1904,7 @@
       </w:pPr>
     </w:lvl>
   </w:abstractNum>
-  <w:abstractNum w:abstractNumId="12" w15:restartNumberingAfterBreak="0">
+  <w:abstractNum w:abstractNumId="11" w15:restartNumberingAfterBreak="0">
     <w:nsid w:val="3DC8717D"/>
     <w:multiLevelType w:val="hybridMultilevel"/>
     <w:tmpl w:val="7CC404B4"/>
@@ -3014,7 +1993,7 @@
       </w:pPr>
     </w:lvl>
   </w:abstractNum>
-  <w:abstractNum w:abstractNumId="13" w15:restartNumberingAfterBreak="0">
+  <w:abstractNum w:abstractNumId="12" w15:restartNumberingAfterBreak="0">
     <w:nsid w:val="4D003EEC"/>
     <w:multiLevelType w:val="hybridMultilevel"/>
     <w:tmpl w:val="99D03970"/>
@@ -3127,7 +2106,7 @@
       </w:rPr>
     </w:lvl>
   </w:abstractNum>
-  <w:abstractNum w:abstractNumId="14" w15:restartNumberingAfterBreak="0">
+  <w:abstractNum w:abstractNumId="13" w15:restartNumberingAfterBreak="0">
     <w:nsid w:val="4E11180E"/>
     <w:multiLevelType w:val="hybridMultilevel"/>
     <w:tmpl w:val="B4F819AE"/>
@@ -3216,7 +2195,7 @@
       </w:pPr>
     </w:lvl>
   </w:abstractNum>
-  <w:abstractNum w:abstractNumId="15" w15:restartNumberingAfterBreak="0">
+  <w:abstractNum w:abstractNumId="14" w15:restartNumberingAfterBreak="0">
     <w:nsid w:val="5ED67EED"/>
     <w:multiLevelType w:val="hybridMultilevel"/>
     <w:tmpl w:val="09961148"/>
@@ -3329,7 +2308,7 @@
       </w:rPr>
     </w:lvl>
   </w:abstractNum>
-  <w:abstractNum w:abstractNumId="16" w15:restartNumberingAfterBreak="0">
+  <w:abstractNum w:abstractNumId="15" w15:restartNumberingAfterBreak="0">
     <w:nsid w:val="61B06BBE"/>
     <w:multiLevelType w:val="hybridMultilevel"/>
     <w:tmpl w:val="3BE0777C"/>
@@ -3441,7 +2420,7 @@
       </w:rPr>
     </w:lvl>
   </w:abstractNum>
-  <w:abstractNum w:abstractNumId="17" w15:restartNumberingAfterBreak="0">
+  <w:abstractNum w:abstractNumId="16" w15:restartNumberingAfterBreak="0">
     <w:nsid w:val="62231DD8"/>
     <w:multiLevelType w:val="hybridMultilevel"/>
     <w:tmpl w:val="35F20204"/>
@@ -3530,7 +2509,7 @@
       </w:pPr>
     </w:lvl>
   </w:abstractNum>
-  <w:abstractNum w:abstractNumId="18" w15:restartNumberingAfterBreak="0">
+  <w:abstractNum w:abstractNumId="17" w15:restartNumberingAfterBreak="0">
     <w:nsid w:val="669A670A"/>
     <w:multiLevelType w:val="hybridMultilevel"/>
     <w:tmpl w:val="81C295DA"/>
@@ -3619,7 +2598,7 @@
       </w:pPr>
     </w:lvl>
   </w:abstractNum>
-  <w:abstractNum w:abstractNumId="19" w15:restartNumberingAfterBreak="0">
+  <w:abstractNum w:abstractNumId="18" w15:restartNumberingAfterBreak="0">
     <w:nsid w:val="6931554D"/>
     <w:multiLevelType w:val="hybridMultilevel"/>
     <w:tmpl w:val="B75CE424"/>
@@ -3731,119 +2710,7 @@
       </w:rPr>
     </w:lvl>
   </w:abstractNum>
-  <w:abstractNum w:abstractNumId="20" w15:restartNumberingAfterBreak="0">
-    <w:nsid w:val="6E131989"/>
-    <w:multiLevelType w:val="hybridMultilevel"/>
-    <w:tmpl w:val="E2C4FB00"/>
-    <w:lvl w:ilvl="0" w:tplc="977AC666">
-      <w:numFmt w:val="bullet"/>
-      <w:lvlText w:val=""/>
-      <w:lvlJc w:val="left"/>
-      <w:pPr>
-        <w:ind w:left="720" w:hanging="360"/>
-      </w:pPr>
-      <w:rPr>
-        <w:rFonts w:ascii="Symbol" w:eastAsiaTheme="minorHAnsi" w:hAnsi="Symbol" w:cs="Times New Roman" w:hint="default"/>
-      </w:rPr>
-    </w:lvl>
-    <w:lvl w:ilvl="1" w:tplc="04090003" w:tentative="1">
-      <w:start w:val="1"/>
-      <w:numFmt w:val="bullet"/>
-      <w:lvlText w:val="o"/>
-      <w:lvlJc w:val="left"/>
-      <w:pPr>
-        <w:ind w:left="1440" w:hanging="360"/>
-      </w:pPr>
-      <w:rPr>
-        <w:rFonts w:ascii="Courier New" w:hAnsi="Courier New" w:cs="Courier New" w:hint="default"/>
-      </w:rPr>
-    </w:lvl>
-    <w:lvl w:ilvl="2" w:tplc="04090005" w:tentative="1">
-      <w:start w:val="1"/>
-      <w:numFmt w:val="bullet"/>
-      <w:lvlText w:val=""/>
-      <w:lvlJc w:val="left"/>
-      <w:pPr>
-        <w:ind w:left="2160" w:hanging="360"/>
-      </w:pPr>
-      <w:rPr>
-        <w:rFonts w:ascii="Wingdings" w:hAnsi="Wingdings" w:hint="default"/>
-      </w:rPr>
-    </w:lvl>
-    <w:lvl w:ilvl="3" w:tplc="04090001" w:tentative="1">
-      <w:start w:val="1"/>
-      <w:numFmt w:val="bullet"/>
-      <w:lvlText w:val=""/>
-      <w:lvlJc w:val="left"/>
-      <w:pPr>
-        <w:ind w:left="2880" w:hanging="360"/>
-      </w:pPr>
-      <w:rPr>
-        <w:rFonts w:ascii="Symbol" w:hAnsi="Symbol" w:hint="default"/>
-      </w:rPr>
-    </w:lvl>
-    <w:lvl w:ilvl="4" w:tplc="04090003" w:tentative="1">
-      <w:start w:val="1"/>
-      <w:numFmt w:val="bullet"/>
-      <w:lvlText w:val="o"/>
-      <w:lvlJc w:val="left"/>
-      <w:pPr>
-        <w:ind w:left="3600" w:hanging="360"/>
-      </w:pPr>
-      <w:rPr>
-        <w:rFonts w:ascii="Courier New" w:hAnsi="Courier New" w:cs="Courier New" w:hint="default"/>
-      </w:rPr>
-    </w:lvl>
-    <w:lvl w:ilvl="5" w:tplc="04090005" w:tentative="1">
-      <w:start w:val="1"/>
-      <w:numFmt w:val="bullet"/>
-      <w:lvlText w:val=""/>
-      <w:lvlJc w:val="left"/>
-      <w:pPr>
-        <w:ind w:left="4320" w:hanging="360"/>
-      </w:pPr>
-      <w:rPr>
-        <w:rFonts w:ascii="Wingdings" w:hAnsi="Wingdings" w:hint="default"/>
-      </w:rPr>
-    </w:lvl>
-    <w:lvl w:ilvl="6" w:tplc="04090001" w:tentative="1">
-      <w:start w:val="1"/>
-      <w:numFmt w:val="bullet"/>
-      <w:lvlText w:val=""/>
-      <w:lvlJc w:val="left"/>
-      <w:pPr>
-        <w:ind w:left="5040" w:hanging="360"/>
-      </w:pPr>
-      <w:rPr>
-        <w:rFonts w:ascii="Symbol" w:hAnsi="Symbol" w:hint="default"/>
-      </w:rPr>
-    </w:lvl>
-    <w:lvl w:ilvl="7" w:tplc="04090003" w:tentative="1">
-      <w:start w:val="1"/>
-      <w:numFmt w:val="bullet"/>
-      <w:lvlText w:val="o"/>
-      <w:lvlJc w:val="left"/>
-      <w:pPr>
-        <w:ind w:left="5760" w:hanging="360"/>
-      </w:pPr>
-      <w:rPr>
-        <w:rFonts w:ascii="Courier New" w:hAnsi="Courier New" w:cs="Courier New" w:hint="default"/>
-      </w:rPr>
-    </w:lvl>
-    <w:lvl w:ilvl="8" w:tplc="04090005" w:tentative="1">
-      <w:start w:val="1"/>
-      <w:numFmt w:val="bullet"/>
-      <w:lvlText w:val=""/>
-      <w:lvlJc w:val="left"/>
-      <w:pPr>
-        <w:ind w:left="6480" w:hanging="360"/>
-      </w:pPr>
-      <w:rPr>
-        <w:rFonts w:ascii="Wingdings" w:hAnsi="Wingdings" w:hint="default"/>
-      </w:rPr>
-    </w:lvl>
-  </w:abstractNum>
-  <w:abstractNum w:abstractNumId="21" w15:restartNumberingAfterBreak="0">
+  <w:abstractNum w:abstractNumId="19" w15:restartNumberingAfterBreak="0">
     <w:nsid w:val="7E3C0A56"/>
     <w:multiLevelType w:val="hybridMultilevel"/>
     <w:tmpl w:val="7F740F76"/>
@@ -3957,76 +2824,70 @@
     </w:lvl>
   </w:abstractNum>
   <w:num w:numId="1">
-    <w:abstractNumId w:val="18"/>
+    <w:abstractNumId w:val="17"/>
   </w:num>
   <w:num w:numId="2">
-    <w:abstractNumId w:val="7"/>
+    <w:abstractNumId w:val="6"/>
   </w:num>
   <w:num w:numId="3">
-    <w:abstractNumId w:val="21"/>
+    <w:abstractNumId w:val="19"/>
   </w:num>
   <w:num w:numId="4">
-    <w:abstractNumId w:val="11"/>
+    <w:abstractNumId w:val="10"/>
   </w:num>
   <w:num w:numId="5">
     <w:abstractNumId w:val="3"/>
   </w:num>
   <w:num w:numId="6">
-    <w:abstractNumId w:val="6"/>
+    <w:abstractNumId w:val="5"/>
   </w:num>
   <w:num w:numId="7">
-    <w:abstractNumId w:val="15"/>
+    <w:abstractNumId w:val="14"/>
   </w:num>
   <w:num w:numId="8">
-    <w:abstractNumId w:val="12"/>
+    <w:abstractNumId w:val="11"/>
   </w:num>
   <w:num w:numId="9">
     <w:abstractNumId w:val="1"/>
   </w:num>
   <w:num w:numId="10">
-    <w:abstractNumId w:val="14"/>
+    <w:abstractNumId w:val="13"/>
   </w:num>
   <w:num w:numId="11">
-    <w:abstractNumId w:val="8"/>
+    <w:abstractNumId w:val="7"/>
   </w:num>
   <w:num w:numId="12">
-    <w:abstractNumId w:val="13"/>
+    <w:abstractNumId w:val="12"/>
   </w:num>
   <w:num w:numId="13">
     <w:abstractNumId w:val="0"/>
   </w:num>
   <w:num w:numId="14">
-    <w:abstractNumId w:val="5"/>
+    <w:abstractNumId w:val="4"/>
   </w:num>
   <w:num w:numId="15">
-    <w:abstractNumId w:val="19"/>
+    <w:abstractNumId w:val="18"/>
   </w:num>
   <w:num w:numId="16">
-    <w:abstractNumId w:val="10"/>
+    <w:abstractNumId w:val="9"/>
   </w:num>
   <w:num w:numId="17">
     <w:abstractNumId w:val="2"/>
   </w:num>
   <w:num w:numId="18">
-    <w:abstractNumId w:val="17"/>
+    <w:abstractNumId w:val="16"/>
   </w:num>
   <w:num w:numId="19">
-    <w:abstractNumId w:val="9"/>
+    <w:abstractNumId w:val="8"/>
   </w:num>
   <w:num w:numId="20">
-    <w:abstractNumId w:val="16"/>
-  </w:num>
-  <w:num w:numId="21">
-    <w:abstractNumId w:val="4"/>
-  </w:num>
-  <w:num w:numId="22">
-    <w:abstractNumId w:val="20"/>
+    <w:abstractNumId w:val="15"/>
   </w:num>
 </w:numbering>
 </file>
 
 <file path=word/styles.xml><?xml version="1.0" encoding="utf-8"?>
-<w:styles xmlns:mc="http://schemas.openxmlformats.org/markup-compatibility/2006" xmlns:r="http://schemas.openxmlformats.org/officeDocument/2006/relationships" xmlns:w="http://schemas.openxmlformats.org/wordprocessingml/2006/main" xmlns:w14="http://schemas.microsoft.com/office/word/2010/wordml" xmlns:w15="http://schemas.microsoft.com/office/word/2012/wordml" xmlns:w16se="http://schemas.microsoft.com/office/word/2015/wordml/symex" mc:Ignorable="w14 w15 w16se">
+<w:styles xmlns:mc="http://schemas.openxmlformats.org/markup-compatibility/2006" xmlns:r="http://schemas.openxmlformats.org/officeDocument/2006/relationships" xmlns:w="http://schemas.openxmlformats.org/wordprocessingml/2006/main" xmlns:w14="http://schemas.microsoft.com/office/word/2010/wordml" xmlns:w15="http://schemas.microsoft.com/office/word/2012/wordml" xmlns:w16cid="http://schemas.microsoft.com/office/word/2016/wordml/cid" xmlns:w16se="http://schemas.microsoft.com/office/word/2015/wordml/symex" mc:Ignorable="w14 w15 w16se w16cid">
   <w:docDefaults>
     <w:rPrDefault>
       <w:rPr>
@@ -4042,7 +2903,7 @@
       </w:pPr>
     </w:pPrDefault>
   </w:docDefaults>
-  <w:latentStyles w:defLockedState="0" w:defUIPriority="99" w:defSemiHidden="0" w:defUnhideWhenUsed="0" w:defQFormat="0" w:count="371">
+  <w:latentStyles w:defLockedState="0" w:defUIPriority="99" w:defSemiHidden="0" w:defUnhideWhenUsed="0" w:defQFormat="0" w:count="375">
     <w:lsdException w:name="Normal" w:uiPriority="0" w:qFormat="1"/>
     <w:lsdException w:name="heading 1" w:uiPriority="9" w:qFormat="1"/>
     <w:lsdException w:name="heading 2" w:semiHidden="1" w:uiPriority="9" w:unhideWhenUsed="1" w:qFormat="1"/>
@@ -4414,6 +3275,10 @@
     <w:lsdException w:name="List Table 5 Dark Accent 6" w:uiPriority="50"/>
     <w:lsdException w:name="List Table 6 Colorful Accent 6" w:uiPriority="51"/>
     <w:lsdException w:name="List Table 7 Colorful Accent 6" w:uiPriority="52"/>
+    <w:lsdException w:name="Mention" w:semiHidden="1" w:unhideWhenUsed="1"/>
+    <w:lsdException w:name="Smart Hyperlink" w:semiHidden="1" w:unhideWhenUsed="1"/>
+    <w:lsdException w:name="Hashtag" w:semiHidden="1" w:unhideWhenUsed="1"/>
+    <w:lsdException w:name="Unresolved Mention" w:semiHidden="1" w:unhideWhenUsed="1"/>
   </w:latentStyles>
   <w:style w:type="paragraph" w:default="1" w:styleId="Normal">
     <w:name w:val="Normal"/>

</xml_diff>

<commit_message>
Fixed Lab 6 Document
</commit_message>
<xml_diff>
--- a/Labs/Lab06/Lab6.docx
+++ b/Labs/Lab06/Lab6.docx
@@ -37,7 +37,7 @@
           <w:sz w:val="32"/>
           <w:szCs w:val="32"/>
         </w:rPr>
-        <w:t>Lab 5</w:t>
+        <w:t xml:space="preserve">Lab </w:t>
       </w:r>
       <w:r>
         <w:rPr>
@@ -46,7 +46,7 @@
           <w:sz w:val="32"/>
           <w:szCs w:val="32"/>
         </w:rPr>
-        <w:t xml:space="preserve"> –</w:t>
+        <w:t>6</w:t>
       </w:r>
       <w:r>
         <w:rPr>
@@ -55,7 +55,7 @@
           <w:sz w:val="32"/>
           <w:szCs w:val="32"/>
         </w:rPr>
-        <w:t xml:space="preserve"> </w:t>
+        <w:t xml:space="preserve"> –</w:t>
       </w:r>
       <w:r>
         <w:rPr>
@@ -64,8 +64,19 @@
           <w:sz w:val="32"/>
           <w:szCs w:val="32"/>
         </w:rPr>
-        <w:t>I Think Therefor I Play</w:t>
-      </w:r>
+        <w:t xml:space="preserve"> </w:t>
+      </w:r>
+      <w:r>
+        <w:rPr>
+          <w:rFonts w:ascii="Times New Roman" w:hAnsi="Times New Roman" w:cs="Times New Roman"/>
+          <w:b/>
+          <w:sz w:val="32"/>
+          <w:szCs w:val="32"/>
+        </w:rPr>
+        <w:t>Events and UI</w:t>
+      </w:r>
+      <w:bookmarkStart w:id="0" w:name="_GoBack"/>
+      <w:bookmarkEnd w:id="0"/>
     </w:p>
     <w:p>
       <w:pPr>
@@ -556,7 +567,6 @@
           <w:szCs w:val="24"/>
         </w:rPr>
       </w:pPr>
-      <w:bookmarkStart w:id="0" w:name="_GoBack"/>
       <w:r>
         <w:rPr>
           <w:rFonts w:ascii="Times New Roman" w:hAnsi="Times New Roman" w:cs="Times New Roman"/>
@@ -567,7 +577,6 @@
         <w:t>Extra Credit: Select Pawn and indicate which pawn you will spawn in as</w:t>
       </w:r>
     </w:p>
-    <w:bookmarkEnd w:id="0"/>
     <w:p>
       <w:pPr>
         <w:pStyle w:val="ListParagraph"/>
@@ -627,15 +636,7 @@
           <w:sz w:val="24"/>
           <w:szCs w:val="24"/>
         </w:rPr>
-        <w:t xml:space="preserve">Show </w:t>
-      </w:r>
-      <w:r>
-        <w:rPr>
-          <w:rFonts w:ascii="Times New Roman" w:hAnsi="Times New Roman" w:cs="Times New Roman"/>
-          <w:sz w:val="24"/>
-          <w:szCs w:val="24"/>
-        </w:rPr>
-        <w:t>Health</w:t>
+        <w:t>Show Health</w:t>
       </w:r>
     </w:p>
     <w:p>

</xml_diff>